<commit_message>
Nội dung lý thuyết
</commit_message>
<xml_diff>
--- a/24. Nguyễn Thị Tường Vi/Báo cáo đề tài.docx
+++ b/24. Nguyễn Thị Tường Vi/Báo cáo đề tài.docx
@@ -1345,7 +1345,7 @@
           <w:numId w:val="0"/>
         </w:numPr>
       </w:pPr>
-      <w:bookmarkStart w:id="6" w:name="_Toc108709110"/>
+      <w:bookmarkStart w:id="6" w:name="_Toc108710226"/>
       <w:r>
         <w:lastRenderedPageBreak/>
         <w:t xml:space="preserve">LỜI </w:t>
@@ -1392,7 +1392,7 @@
           <w:numId w:val="0"/>
         </w:numPr>
       </w:pPr>
-      <w:bookmarkStart w:id="7" w:name="_Toc108709111"/>
+      <w:bookmarkStart w:id="7" w:name="_Toc108710227"/>
       <w:r>
         <w:lastRenderedPageBreak/>
         <w:t>LỜI CAM ĐOAN</w:t>
@@ -1432,7 +1432,7 @@
       </w:pPr>
       <w:bookmarkStart w:id="8" w:name="_Toc342760180"/>
       <w:bookmarkStart w:id="9" w:name="_Toc343172865"/>
-      <w:bookmarkStart w:id="10" w:name="_Toc108709112"/>
+      <w:bookmarkStart w:id="10" w:name="_Toc108710228"/>
       <w:r>
         <w:lastRenderedPageBreak/>
         <w:t>MỤC LỤC</w:t>
@@ -1463,7 +1463,7 @@
       <w:r>
         <w:fldChar w:fldCharType="separate"/>
       </w:r>
-      <w:hyperlink w:anchor="_Toc108709110" w:history="1">
+      <w:hyperlink w:anchor="_Toc108710226" w:history="1">
         <w:r>
           <w:rPr>
             <w:rStyle w:val="Hyperlink"/>
@@ -1490,7 +1490,7 @@
             <w:noProof/>
             <w:webHidden/>
           </w:rPr>
-          <w:instrText xml:space="preserve"> PAGEREF _Toc108709110 \h </w:instrText>
+          <w:instrText xml:space="preserve"> PAGEREF _Toc108710226 \h </w:instrText>
         </w:r>
         <w:r>
           <w:rPr>
@@ -1534,7 +1534,7 @@
           <w:szCs w:val="22"/>
         </w:rPr>
       </w:pPr>
-      <w:hyperlink w:anchor="_Toc108709111" w:history="1">
+      <w:hyperlink w:anchor="_Toc108710227" w:history="1">
         <w:r>
           <w:rPr>
             <w:rStyle w:val="Hyperlink"/>
@@ -1561,7 +1561,7 @@
             <w:noProof/>
             <w:webHidden/>
           </w:rPr>
-          <w:instrText xml:space="preserve"> PAGEREF _Toc108709111 \h </w:instrText>
+          <w:instrText xml:space="preserve"> PAGEREF _Toc108710227 \h </w:instrText>
         </w:r>
         <w:r>
           <w:rPr>
@@ -1605,7 +1605,7 @@
           <w:szCs w:val="22"/>
         </w:rPr>
       </w:pPr>
-      <w:hyperlink w:anchor="_Toc108709112" w:history="1">
+      <w:hyperlink w:anchor="_Toc108710228" w:history="1">
         <w:r>
           <w:rPr>
             <w:rStyle w:val="Hyperlink"/>
@@ -1632,7 +1632,7 @@
             <w:noProof/>
             <w:webHidden/>
           </w:rPr>
-          <w:instrText xml:space="preserve"> PAGEREF _Toc108709112 \h </w:instrText>
+          <w:instrText xml:space="preserve"> PAGEREF _Toc108710228 \h </w:instrText>
         </w:r>
         <w:r>
           <w:rPr>
@@ -1676,7 +1676,7 @@
           <w:szCs w:val="22"/>
         </w:rPr>
       </w:pPr>
-      <w:hyperlink w:anchor="_Toc108709113" w:history="1">
+      <w:hyperlink w:anchor="_Toc108710229" w:history="1">
         <w:r>
           <w:rPr>
             <w:rStyle w:val="Hyperlink"/>
@@ -1703,7 +1703,7 @@
             <w:noProof/>
             <w:webHidden/>
           </w:rPr>
-          <w:instrText xml:space="preserve"> PAGEREF _Toc108709113 \h </w:instrText>
+          <w:instrText xml:space="preserve"> PAGEREF _Toc108710229 \h </w:instrText>
         </w:r>
         <w:r>
           <w:rPr>
@@ -1747,7 +1747,7 @@
           <w:szCs w:val="22"/>
         </w:rPr>
       </w:pPr>
-      <w:hyperlink w:anchor="_Toc108709114" w:history="1">
+      <w:hyperlink w:anchor="_Toc108710230" w:history="1">
         <w:r>
           <w:rPr>
             <w:rStyle w:val="Hyperlink"/>
@@ -1774,7 +1774,7 @@
             <w:noProof/>
             <w:webHidden/>
           </w:rPr>
-          <w:instrText xml:space="preserve"> PAGEREF _Toc108709114 \h </w:instrText>
+          <w:instrText xml:space="preserve"> PAGEREF _Toc108710230 \h </w:instrText>
         </w:r>
         <w:r>
           <w:rPr>
@@ -1818,7 +1818,7 @@
           <w:szCs w:val="22"/>
         </w:rPr>
       </w:pPr>
-      <w:hyperlink w:anchor="_Toc108709115" w:history="1">
+      <w:hyperlink w:anchor="_Toc108710231" w:history="1">
         <w:r>
           <w:rPr>
             <w:rStyle w:val="Hyperlink"/>
@@ -1845,7 +1845,7 @@
             <w:noProof/>
             <w:webHidden/>
           </w:rPr>
-          <w:instrText xml:space="preserve"> PAGEREF _Toc108709115 \h </w:instrText>
+          <w:instrText xml:space="preserve"> PAGEREF _Toc108710231 \h </w:instrText>
         </w:r>
         <w:r>
           <w:rPr>
@@ -1889,7 +1889,7 @@
           <w:szCs w:val="22"/>
         </w:rPr>
       </w:pPr>
-      <w:hyperlink w:anchor="_Toc108709116" w:history="1">
+      <w:hyperlink w:anchor="_Toc108710232" w:history="1">
         <w:r>
           <w:rPr>
             <w:rStyle w:val="Hyperlink"/>
@@ -1917,7 +1917,7 @@
             <w:noProof/>
             <w:webHidden/>
           </w:rPr>
-          <w:instrText xml:space="preserve"> PAGEREF _Toc108709116 \h </w:instrText>
+          <w:instrText xml:space="preserve"> PAGEREF _Toc108710232 \h </w:instrText>
         </w:r>
         <w:r>
           <w:rPr>
@@ -1961,7 +1961,7 @@
           <w:szCs w:val="22"/>
         </w:rPr>
       </w:pPr>
-      <w:hyperlink w:anchor="_Toc108709117" w:history="1">
+      <w:hyperlink w:anchor="_Toc108710233" w:history="1">
         <w:r>
           <w:rPr>
             <w:rStyle w:val="Hyperlink"/>
@@ -1988,7 +1988,7 @@
             <w:noProof/>
             <w:webHidden/>
           </w:rPr>
-          <w:instrText xml:space="preserve"> PAGEREF _Toc108709117 \h </w:instrText>
+          <w:instrText xml:space="preserve"> PAGEREF _Toc108710233 \h </w:instrText>
         </w:r>
         <w:r>
           <w:rPr>
@@ -2030,7 +2030,7 @@
           <w:szCs w:val="22"/>
         </w:rPr>
       </w:pPr>
-      <w:hyperlink w:anchor="_Toc108709118" w:history="1">
+      <w:hyperlink w:anchor="_Toc108710234" w:history="1">
         <w:r>
           <w:rPr>
             <w:rStyle w:val="Hyperlink"/>
@@ -2074,7 +2074,7 @@
             <w:noProof/>
             <w:webHidden/>
           </w:rPr>
-          <w:instrText xml:space="preserve"> PAGEREF _Toc108709118 \h </w:instrText>
+          <w:instrText xml:space="preserve"> PAGEREF _Toc108710234 \h </w:instrText>
         </w:r>
         <w:r>
           <w:rPr>
@@ -2115,7 +2115,7 @@
           <w:szCs w:val="22"/>
         </w:rPr>
       </w:pPr>
-      <w:hyperlink w:anchor="_Toc108709119" w:history="1">
+      <w:hyperlink w:anchor="_Toc108710235" w:history="1">
         <w:r>
           <w:rPr>
             <w:rStyle w:val="Hyperlink"/>
@@ -2160,7 +2160,7 @@
             <w:noProof/>
             <w:webHidden/>
           </w:rPr>
-          <w:instrText xml:space="preserve"> PAGEREF _Toc108709119 \h </w:instrText>
+          <w:instrText xml:space="preserve"> PAGEREF _Toc108710235 \h </w:instrText>
         </w:r>
         <w:r>
           <w:rPr>
@@ -2201,7 +2201,7 @@
           <w:szCs w:val="22"/>
         </w:rPr>
       </w:pPr>
-      <w:hyperlink w:anchor="_Toc108709120" w:history="1">
+      <w:hyperlink w:anchor="_Toc108710236" w:history="1">
         <w:r>
           <w:rPr>
             <w:rStyle w:val="Hyperlink"/>
@@ -2246,7 +2246,7 @@
             <w:noProof/>
             <w:webHidden/>
           </w:rPr>
-          <w:instrText xml:space="preserve"> PAGEREF _Toc108709120 \h </w:instrText>
+          <w:instrText xml:space="preserve"> PAGEREF _Toc108710236 \h </w:instrText>
         </w:r>
         <w:r>
           <w:rPr>
@@ -2287,7 +2287,7 @@
           <w:szCs w:val="22"/>
         </w:rPr>
       </w:pPr>
-      <w:hyperlink w:anchor="_Toc108709121" w:history="1">
+      <w:hyperlink w:anchor="_Toc108710237" w:history="1">
         <w:r>
           <w:rPr>
             <w:rStyle w:val="Hyperlink"/>
@@ -2332,7 +2332,7 @@
             <w:noProof/>
             <w:webHidden/>
           </w:rPr>
-          <w:instrText xml:space="preserve"> PAGEREF _Toc108709121 \h </w:instrText>
+          <w:instrText xml:space="preserve"> PAGEREF _Toc108710237 \h </w:instrText>
         </w:r>
         <w:r>
           <w:rPr>
@@ -2373,7 +2373,7 @@
           <w:szCs w:val="22"/>
         </w:rPr>
       </w:pPr>
-      <w:hyperlink w:anchor="_Toc108709122" w:history="1">
+      <w:hyperlink w:anchor="_Toc108710238" w:history="1">
         <w:r>
           <w:rPr>
             <w:rStyle w:val="Hyperlink"/>
@@ -2418,7 +2418,7 @@
             <w:noProof/>
             <w:webHidden/>
           </w:rPr>
-          <w:instrText xml:space="preserve"> PAGEREF _Toc108709122 \h </w:instrText>
+          <w:instrText xml:space="preserve"> PAGEREF _Toc108710238 \h </w:instrText>
         </w:r>
         <w:r>
           <w:rPr>
@@ -2459,7 +2459,7 @@
           <w:szCs w:val="22"/>
         </w:rPr>
       </w:pPr>
-      <w:hyperlink w:anchor="_Toc108709123" w:history="1">
+      <w:hyperlink w:anchor="_Toc108710239" w:history="1">
         <w:r>
           <w:rPr>
             <w:rStyle w:val="Hyperlink"/>
@@ -2504,7 +2504,7 @@
             <w:noProof/>
             <w:webHidden/>
           </w:rPr>
-          <w:instrText xml:space="preserve"> PAGEREF _Toc108709123 \h </w:instrText>
+          <w:instrText xml:space="preserve"> PAGEREF _Toc108710239 \h </w:instrText>
         </w:r>
         <w:r>
           <w:rPr>
@@ -2545,7 +2545,7 @@
           <w:szCs w:val="22"/>
         </w:rPr>
       </w:pPr>
-      <w:hyperlink w:anchor="_Toc108709124" w:history="1">
+      <w:hyperlink w:anchor="_Toc108710240" w:history="1">
         <w:r>
           <w:rPr>
             <w:rStyle w:val="Hyperlink"/>
@@ -2569,7 +2569,7 @@
             <w:iCs/>
             <w:noProof/>
           </w:rPr>
-          <w:t>Verification – Validation</w:t>
+          <w:t>Xác minh – Xác thực</w:t>
         </w:r>
         <w:r>
           <w:rPr>
@@ -2590,7 +2590,7 @@
             <w:noProof/>
             <w:webHidden/>
           </w:rPr>
-          <w:instrText xml:space="preserve"> PAGEREF _Toc108709124 \h </w:instrText>
+          <w:instrText xml:space="preserve"> PAGEREF _Toc108710240 \h </w:instrText>
         </w:r>
         <w:r>
           <w:rPr>
@@ -2631,7 +2631,7 @@
           <w:szCs w:val="22"/>
         </w:rPr>
       </w:pPr>
-      <w:hyperlink w:anchor="_Toc108709125" w:history="1">
+      <w:hyperlink w:anchor="_Toc108710241" w:history="1">
         <w:r>
           <w:rPr>
             <w:rStyle w:val="Hyperlink"/>
@@ -2654,7 +2654,7 @@
             <w:iCs/>
             <w:noProof/>
           </w:rPr>
-          <w:t>QA - QC</w:t>
+          <w:t>QA – QC</w:t>
         </w:r>
         <w:r>
           <w:rPr>
@@ -2675,7 +2675,7 @@
             <w:noProof/>
             <w:webHidden/>
           </w:rPr>
-          <w:instrText xml:space="preserve"> PAGEREF _Toc108709125 \h </w:instrText>
+          <w:instrText xml:space="preserve"> PAGEREF _Toc108710241 \h </w:instrText>
         </w:r>
         <w:r>
           <w:rPr>
@@ -2717,7 +2717,7 @@
           <w:szCs w:val="22"/>
         </w:rPr>
       </w:pPr>
-      <w:hyperlink w:anchor="_Toc108709126" w:history="1">
+      <w:hyperlink w:anchor="_Toc108710242" w:history="1">
         <w:r>
           <w:rPr>
             <w:rStyle w:val="Hyperlink"/>
@@ -2761,7 +2761,7 @@
             <w:noProof/>
             <w:webHidden/>
           </w:rPr>
-          <w:instrText xml:space="preserve"> PAGEREF _Toc108709126 \h </w:instrText>
+          <w:instrText xml:space="preserve"> PAGEREF _Toc108710242 \h </w:instrText>
         </w:r>
         <w:r>
           <w:rPr>
@@ -2781,7 +2781,7 @@
             <w:noProof/>
             <w:webHidden/>
           </w:rPr>
-          <w:t>14</w:t>
+          <w:t>15</w:t>
         </w:r>
         <w:r>
           <w:rPr>
@@ -2802,7 +2802,7 @@
           <w:szCs w:val="22"/>
         </w:rPr>
       </w:pPr>
-      <w:hyperlink w:anchor="_Toc108709127" w:history="1">
+      <w:hyperlink w:anchor="_Toc108710243" w:history="1">
         <w:r>
           <w:rPr>
             <w:rStyle w:val="Hyperlink"/>
@@ -2847,7 +2847,7 @@
             <w:noProof/>
             <w:webHidden/>
           </w:rPr>
-          <w:instrText xml:space="preserve"> PAGEREF _Toc108709127 \h </w:instrText>
+          <w:instrText xml:space="preserve"> PAGEREF _Toc108710243 \h </w:instrText>
         </w:r>
         <w:r>
           <w:rPr>
@@ -2867,7 +2867,7 @@
             <w:noProof/>
             <w:webHidden/>
           </w:rPr>
-          <w:t>14</w:t>
+          <w:t>15</w:t>
         </w:r>
         <w:r>
           <w:rPr>
@@ -2888,7 +2888,7 @@
           <w:szCs w:val="22"/>
         </w:rPr>
       </w:pPr>
-      <w:hyperlink w:anchor="_Toc108709128" w:history="1">
+      <w:hyperlink w:anchor="_Toc108710244" w:history="1">
         <w:r>
           <w:rPr>
             <w:rStyle w:val="Hyperlink"/>
@@ -2933,7 +2933,7 @@
             <w:noProof/>
             <w:webHidden/>
           </w:rPr>
-          <w:instrText xml:space="preserve"> PAGEREF _Toc108709128 \h </w:instrText>
+          <w:instrText xml:space="preserve"> PAGEREF _Toc108710244 \h </w:instrText>
         </w:r>
         <w:r>
           <w:rPr>
@@ -2975,7 +2975,7 @@
           <w:szCs w:val="22"/>
         </w:rPr>
       </w:pPr>
-      <w:hyperlink w:anchor="_Toc108709129" w:history="1">
+      <w:hyperlink w:anchor="_Toc108710245" w:history="1">
         <w:r>
           <w:rPr>
             <w:rStyle w:val="Hyperlink"/>
@@ -3019,7 +3019,7 @@
             <w:noProof/>
             <w:webHidden/>
           </w:rPr>
-          <w:instrText xml:space="preserve"> PAGEREF _Toc108709129 \h </w:instrText>
+          <w:instrText xml:space="preserve"> PAGEREF _Toc108710245 \h </w:instrText>
         </w:r>
         <w:r>
           <w:rPr>
@@ -3060,7 +3060,7 @@
           <w:szCs w:val="22"/>
         </w:rPr>
       </w:pPr>
-      <w:hyperlink w:anchor="_Toc108709130" w:history="1">
+      <w:hyperlink w:anchor="_Toc108710246" w:history="1">
         <w:r>
           <w:rPr>
             <w:rStyle w:val="Hyperlink"/>
@@ -3105,7 +3105,7 @@
             <w:noProof/>
             <w:webHidden/>
           </w:rPr>
-          <w:instrText xml:space="preserve"> PAGEREF _Toc108709130 \h </w:instrText>
+          <w:instrText xml:space="preserve"> PAGEREF _Toc108710246 \h </w:instrText>
         </w:r>
         <w:r>
           <w:rPr>
@@ -3146,7 +3146,7 @@
           <w:szCs w:val="22"/>
         </w:rPr>
       </w:pPr>
-      <w:hyperlink w:anchor="_Toc108709131" w:history="1">
+      <w:hyperlink w:anchor="_Toc108710247" w:history="1">
         <w:r>
           <w:rPr>
             <w:rStyle w:val="Hyperlink"/>
@@ -3191,7 +3191,7 @@
             <w:noProof/>
             <w:webHidden/>
           </w:rPr>
-          <w:instrText xml:space="preserve"> PAGEREF _Toc108709131 \h </w:instrText>
+          <w:instrText xml:space="preserve"> PAGEREF _Toc108710247 \h </w:instrText>
         </w:r>
         <w:r>
           <w:rPr>
@@ -3211,7 +3211,7 @@
             <w:noProof/>
             <w:webHidden/>
           </w:rPr>
-          <w:t>17</w:t>
+          <w:t>18</w:t>
         </w:r>
         <w:r>
           <w:rPr>
@@ -3233,7 +3233,7 @@
           <w:szCs w:val="22"/>
         </w:rPr>
       </w:pPr>
-      <w:hyperlink w:anchor="_Toc108709132" w:history="1">
+      <w:hyperlink w:anchor="_Toc108710248" w:history="1">
         <w:r>
           <w:rPr>
             <w:rStyle w:val="Hyperlink"/>
@@ -3277,7 +3277,7 @@
             <w:noProof/>
             <w:webHidden/>
           </w:rPr>
-          <w:instrText xml:space="preserve"> PAGEREF _Toc108709132 \h </w:instrText>
+          <w:instrText xml:space="preserve"> PAGEREF _Toc108710248 \h </w:instrText>
         </w:r>
         <w:r>
           <w:rPr>
@@ -3318,7 +3318,7 @@
           <w:szCs w:val="22"/>
         </w:rPr>
       </w:pPr>
-      <w:hyperlink w:anchor="_Toc108709133" w:history="1">
+      <w:hyperlink w:anchor="_Toc108710249" w:history="1">
         <w:r>
           <w:rPr>
             <w:rStyle w:val="Hyperlink"/>
@@ -3342,7 +3342,7 @@
             <w:iCs/>
             <w:noProof/>
           </w:rPr>
-          <w:t>Unit testing</w:t>
+          <w:t>Kiểm thử đơn vị (Unit testing)</w:t>
         </w:r>
         <w:r>
           <w:rPr>
@@ -3363,7 +3363,7 @@
             <w:noProof/>
             <w:webHidden/>
           </w:rPr>
-          <w:instrText xml:space="preserve"> PAGEREF _Toc108709133 \h </w:instrText>
+          <w:instrText xml:space="preserve"> PAGEREF _Toc108710249 \h </w:instrText>
         </w:r>
         <w:r>
           <w:rPr>
@@ -3404,7 +3404,7 @@
           <w:szCs w:val="22"/>
         </w:rPr>
       </w:pPr>
-      <w:hyperlink w:anchor="_Toc108709134" w:history="1">
+      <w:hyperlink w:anchor="_Toc108710250" w:history="1">
         <w:r>
           <w:rPr>
             <w:rStyle w:val="Hyperlink"/>
@@ -3428,7 +3428,7 @@
             <w:iCs/>
             <w:noProof/>
           </w:rPr>
-          <w:t>Integration testing</w:t>
+          <w:t>Kiểm thử tích hợp (Integration testing)</w:t>
         </w:r>
         <w:r>
           <w:rPr>
@@ -3449,7 +3449,7 @@
             <w:noProof/>
             <w:webHidden/>
           </w:rPr>
-          <w:instrText xml:space="preserve"> PAGEREF _Toc108709134 \h </w:instrText>
+          <w:instrText xml:space="preserve"> PAGEREF _Toc108710250 \h </w:instrText>
         </w:r>
         <w:r>
           <w:rPr>
@@ -3490,7 +3490,7 @@
           <w:szCs w:val="22"/>
         </w:rPr>
       </w:pPr>
-      <w:hyperlink w:anchor="_Toc108709135" w:history="1">
+      <w:hyperlink w:anchor="_Toc108710251" w:history="1">
         <w:r>
           <w:rPr>
             <w:rStyle w:val="Hyperlink"/>
@@ -3514,7 +3514,7 @@
             <w:iCs/>
             <w:noProof/>
           </w:rPr>
-          <w:t>System testing</w:t>
+          <w:t>Kiểm thử hệ thống (System testing)</w:t>
         </w:r>
         <w:r>
           <w:rPr>
@@ -3535,7 +3535,7 @@
             <w:noProof/>
             <w:webHidden/>
           </w:rPr>
-          <w:instrText xml:space="preserve"> PAGEREF _Toc108709135 \h </w:instrText>
+          <w:instrText xml:space="preserve"> PAGEREF _Toc108710251 \h </w:instrText>
         </w:r>
         <w:r>
           <w:rPr>
@@ -3555,7 +3555,7 @@
             <w:noProof/>
             <w:webHidden/>
           </w:rPr>
-          <w:t>18</w:t>
+          <w:t>19</w:t>
         </w:r>
         <w:r>
           <w:rPr>
@@ -3576,7 +3576,7 @@
           <w:szCs w:val="22"/>
         </w:rPr>
       </w:pPr>
-      <w:hyperlink w:anchor="_Toc108709136" w:history="1">
+      <w:hyperlink w:anchor="_Toc108710252" w:history="1">
         <w:r>
           <w:rPr>
             <w:rStyle w:val="Hyperlink"/>
@@ -3600,7 +3600,7 @@
             <w:iCs/>
             <w:noProof/>
           </w:rPr>
-          <w:t>Acceptance testing</w:t>
+          <w:t>Kiểm thử chấp nhận (Acceptance testing)</w:t>
         </w:r>
         <w:r>
           <w:rPr>
@@ -3621,7 +3621,7 @@
             <w:noProof/>
             <w:webHidden/>
           </w:rPr>
-          <w:instrText xml:space="preserve"> PAGEREF _Toc108709136 \h </w:instrText>
+          <w:instrText xml:space="preserve"> PAGEREF _Toc108710252 \h </w:instrText>
         </w:r>
         <w:r>
           <w:rPr>
@@ -3641,7 +3641,7 @@
             <w:noProof/>
             <w:webHidden/>
           </w:rPr>
-          <w:t>18</w:t>
+          <w:t>19</w:t>
         </w:r>
         <w:r>
           <w:rPr>
@@ -3663,7 +3663,7 @@
           <w:szCs w:val="22"/>
         </w:rPr>
       </w:pPr>
-      <w:hyperlink w:anchor="_Toc108709137" w:history="1">
+      <w:hyperlink w:anchor="_Toc108710253" w:history="1">
         <w:r>
           <w:rPr>
             <w:rStyle w:val="Hyperlink"/>
@@ -3707,7 +3707,7 @@
             <w:noProof/>
             <w:webHidden/>
           </w:rPr>
-          <w:instrText xml:space="preserve"> PAGEREF _Toc108709137 \h </w:instrText>
+          <w:instrText xml:space="preserve"> PAGEREF _Toc108710253 \h </w:instrText>
         </w:r>
         <w:r>
           <w:rPr>
@@ -3748,7 +3748,7 @@
           <w:szCs w:val="22"/>
         </w:rPr>
       </w:pPr>
-      <w:hyperlink w:anchor="_Toc108709138" w:history="1">
+      <w:hyperlink w:anchor="_Toc108710254" w:history="1">
         <w:r>
           <w:rPr>
             <w:rStyle w:val="Hyperlink"/>
@@ -3793,7 +3793,7 @@
             <w:noProof/>
             <w:webHidden/>
           </w:rPr>
-          <w:instrText xml:space="preserve"> PAGEREF _Toc108709138 \h </w:instrText>
+          <w:instrText xml:space="preserve"> PAGEREF _Toc108710254 \h </w:instrText>
         </w:r>
         <w:r>
           <w:rPr>
@@ -3834,7 +3834,7 @@
           <w:szCs w:val="22"/>
         </w:rPr>
       </w:pPr>
-      <w:hyperlink w:anchor="_Toc108709139" w:history="1">
+      <w:hyperlink w:anchor="_Toc108710255" w:history="1">
         <w:r>
           <w:rPr>
             <w:rStyle w:val="Hyperlink"/>
@@ -3879,7 +3879,7 @@
             <w:noProof/>
             <w:webHidden/>
           </w:rPr>
-          <w:instrText xml:space="preserve"> PAGEREF _Toc108709139 \h </w:instrText>
+          <w:instrText xml:space="preserve"> PAGEREF _Toc108710255 \h </w:instrText>
         </w:r>
         <w:r>
           <w:rPr>
@@ -3923,7 +3923,7 @@
           <w:szCs w:val="22"/>
         </w:rPr>
       </w:pPr>
-      <w:hyperlink w:anchor="_Toc108709140" w:history="1">
+      <w:hyperlink w:anchor="_Toc108710256" w:history="1">
         <w:r>
           <w:rPr>
             <w:rStyle w:val="Hyperlink"/>
@@ -3950,7 +3950,7 @@
             <w:noProof/>
             <w:webHidden/>
           </w:rPr>
-          <w:instrText xml:space="preserve"> PAGEREF _Toc108709140 \h </w:instrText>
+          <w:instrText xml:space="preserve"> PAGEREF _Toc108710256 \h </w:instrText>
         </w:r>
         <w:r>
           <w:rPr>
@@ -3992,7 +3992,7 @@
           <w:szCs w:val="22"/>
         </w:rPr>
       </w:pPr>
-      <w:hyperlink w:anchor="_Toc108709141" w:history="1">
+      <w:hyperlink w:anchor="_Toc108710257" w:history="1">
         <w:r>
           <w:rPr>
             <w:rStyle w:val="Hyperlink"/>
@@ -4036,7 +4036,7 @@
             <w:noProof/>
             <w:webHidden/>
           </w:rPr>
-          <w:instrText xml:space="preserve"> PAGEREF _Toc108709141 \h </w:instrText>
+          <w:instrText xml:space="preserve"> PAGEREF _Toc108710257 \h </w:instrText>
         </w:r>
         <w:r>
           <w:rPr>
@@ -4077,7 +4077,7 @@
           <w:szCs w:val="22"/>
         </w:rPr>
       </w:pPr>
-      <w:hyperlink w:anchor="_Toc108709142" w:history="1">
+      <w:hyperlink w:anchor="_Toc108710258" w:history="1">
         <w:r>
           <w:rPr>
             <w:rStyle w:val="Hyperlink"/>
@@ -4120,7 +4120,7 @@
             <w:noProof/>
             <w:webHidden/>
           </w:rPr>
-          <w:instrText xml:space="preserve"> PAGEREF _Toc108709142 \h </w:instrText>
+          <w:instrText xml:space="preserve"> PAGEREF _Toc108710258 \h </w:instrText>
         </w:r>
         <w:r>
           <w:rPr>
@@ -4161,7 +4161,7 @@
           <w:szCs w:val="22"/>
         </w:rPr>
       </w:pPr>
-      <w:hyperlink w:anchor="_Toc108709143" w:history="1">
+      <w:hyperlink w:anchor="_Toc108710259" w:history="1">
         <w:r>
           <w:rPr>
             <w:rStyle w:val="Hyperlink"/>
@@ -4204,7 +4204,7 @@
             <w:noProof/>
             <w:webHidden/>
           </w:rPr>
-          <w:instrText xml:space="preserve"> PAGEREF _Toc108709143 \h </w:instrText>
+          <w:instrText xml:space="preserve"> PAGEREF _Toc108710259 \h </w:instrText>
         </w:r>
         <w:r>
           <w:rPr>
@@ -4246,7 +4246,7 @@
           <w:szCs w:val="22"/>
         </w:rPr>
       </w:pPr>
-      <w:hyperlink w:anchor="_Toc108709144" w:history="1">
+      <w:hyperlink w:anchor="_Toc108710260" w:history="1">
         <w:r>
           <w:rPr>
             <w:rStyle w:val="Hyperlink"/>
@@ -4290,7 +4290,7 @@
             <w:noProof/>
             <w:webHidden/>
           </w:rPr>
-          <w:instrText xml:space="preserve"> PAGEREF _Toc108709144 \h </w:instrText>
+          <w:instrText xml:space="preserve"> PAGEREF _Toc108710260 \h </w:instrText>
         </w:r>
         <w:r>
           <w:rPr>
@@ -4334,7 +4334,7 @@
           <w:szCs w:val="22"/>
         </w:rPr>
       </w:pPr>
-      <w:hyperlink w:anchor="_Toc108709145" w:history="1">
+      <w:hyperlink w:anchor="_Toc108710261" w:history="1">
         <w:r>
           <w:rPr>
             <w:rStyle w:val="Hyperlink"/>
@@ -4361,7 +4361,7 @@
             <w:noProof/>
             <w:webHidden/>
           </w:rPr>
-          <w:instrText xml:space="preserve"> PAGEREF _Toc108709145 \h </w:instrText>
+          <w:instrText xml:space="preserve"> PAGEREF _Toc108710261 \h </w:instrText>
         </w:r>
         <w:r>
           <w:rPr>
@@ -4403,7 +4403,7 @@
           <w:szCs w:val="22"/>
         </w:rPr>
       </w:pPr>
-      <w:hyperlink w:anchor="_Toc108709146" w:history="1">
+      <w:hyperlink w:anchor="_Toc108710262" w:history="1">
         <w:r>
           <w:rPr>
             <w:rStyle w:val="Hyperlink"/>
@@ -4447,7 +4447,7 @@
             <w:noProof/>
             <w:webHidden/>
           </w:rPr>
-          <w:instrText xml:space="preserve"> PAGEREF _Toc108709146 \h </w:instrText>
+          <w:instrText xml:space="preserve"> PAGEREF _Toc108710262 \h </w:instrText>
         </w:r>
         <w:r>
           <w:rPr>
@@ -4488,7 +4488,7 @@
           <w:szCs w:val="22"/>
         </w:rPr>
       </w:pPr>
-      <w:hyperlink w:anchor="_Toc108709147" w:history="1">
+      <w:hyperlink w:anchor="_Toc108710263" w:history="1">
         <w:r>
           <w:rPr>
             <w:rStyle w:val="Hyperlink"/>
@@ -4531,7 +4531,7 @@
             <w:noProof/>
             <w:webHidden/>
           </w:rPr>
-          <w:instrText xml:space="preserve"> PAGEREF _Toc108709147 \h </w:instrText>
+          <w:instrText xml:space="preserve"> PAGEREF _Toc108710263 \h </w:instrText>
         </w:r>
         <w:r>
           <w:rPr>
@@ -4572,7 +4572,7 @@
           <w:szCs w:val="22"/>
         </w:rPr>
       </w:pPr>
-      <w:hyperlink w:anchor="_Toc108709148" w:history="1">
+      <w:hyperlink w:anchor="_Toc108710264" w:history="1">
         <w:r>
           <w:rPr>
             <w:rStyle w:val="Hyperlink"/>
@@ -4615,7 +4615,7 @@
             <w:noProof/>
             <w:webHidden/>
           </w:rPr>
-          <w:instrText xml:space="preserve"> PAGEREF _Toc108709148 \h </w:instrText>
+          <w:instrText xml:space="preserve"> PAGEREF _Toc108710264 \h </w:instrText>
         </w:r>
         <w:r>
           <w:rPr>
@@ -4657,7 +4657,7 @@
           <w:szCs w:val="22"/>
         </w:rPr>
       </w:pPr>
-      <w:hyperlink w:anchor="_Toc108709149" w:history="1">
+      <w:hyperlink w:anchor="_Toc108710265" w:history="1">
         <w:r>
           <w:rPr>
             <w:rStyle w:val="Hyperlink"/>
@@ -4701,7 +4701,7 @@
             <w:noProof/>
             <w:webHidden/>
           </w:rPr>
-          <w:instrText xml:space="preserve"> PAGEREF _Toc108709149 \h </w:instrText>
+          <w:instrText xml:space="preserve"> PAGEREF _Toc108710265 \h </w:instrText>
         </w:r>
         <w:r>
           <w:rPr>
@@ -4745,7 +4745,7 @@
           <w:szCs w:val="22"/>
         </w:rPr>
       </w:pPr>
-      <w:hyperlink w:anchor="_Toc108709150" w:history="1">
+      <w:hyperlink w:anchor="_Toc108710266" w:history="1">
         <w:r>
           <w:rPr>
             <w:rStyle w:val="Hyperlink"/>
@@ -4772,7 +4772,7 @@
             <w:noProof/>
             <w:webHidden/>
           </w:rPr>
-          <w:instrText xml:space="preserve"> PAGEREF _Toc108709150 \h </w:instrText>
+          <w:instrText xml:space="preserve"> PAGEREF _Toc108710266 \h </w:instrText>
         </w:r>
         <w:r>
           <w:rPr>
@@ -4814,7 +4814,7 @@
           <w:szCs w:val="22"/>
         </w:rPr>
       </w:pPr>
-      <w:hyperlink w:anchor="_Toc108709151" w:history="1">
+      <w:hyperlink w:anchor="_Toc108710267" w:history="1">
         <w:r>
           <w:rPr>
             <w:rStyle w:val="Hyperlink"/>
@@ -4858,7 +4858,7 @@
             <w:noProof/>
             <w:webHidden/>
           </w:rPr>
-          <w:instrText xml:space="preserve"> PAGEREF _Toc108709151 \h </w:instrText>
+          <w:instrText xml:space="preserve"> PAGEREF _Toc108710267 \h </w:instrText>
         </w:r>
         <w:r>
           <w:rPr>
@@ -4900,7 +4900,7 @@
           <w:szCs w:val="22"/>
         </w:rPr>
       </w:pPr>
-      <w:hyperlink w:anchor="_Toc108709152" w:history="1">
+      <w:hyperlink w:anchor="_Toc108710268" w:history="1">
         <w:r>
           <w:rPr>
             <w:rStyle w:val="Hyperlink"/>
@@ -4944,7 +4944,7 @@
             <w:noProof/>
             <w:webHidden/>
           </w:rPr>
-          <w:instrText xml:space="preserve"> PAGEREF _Toc108709152 \h </w:instrText>
+          <w:instrText xml:space="preserve"> PAGEREF _Toc108710268 \h </w:instrText>
         </w:r>
         <w:r>
           <w:rPr>
@@ -4988,7 +4988,7 @@
           <w:szCs w:val="22"/>
         </w:rPr>
       </w:pPr>
-      <w:hyperlink w:anchor="_Toc108709153" w:history="1">
+      <w:hyperlink w:anchor="_Toc108710269" w:history="1">
         <w:r>
           <w:rPr>
             <w:rStyle w:val="Hyperlink"/>
@@ -5015,7 +5015,7 @@
             <w:noProof/>
             <w:webHidden/>
           </w:rPr>
-          <w:instrText xml:space="preserve"> PAGEREF _Toc108709153 \h </w:instrText>
+          <w:instrText xml:space="preserve"> PAGEREF _Toc108710269 \h </w:instrText>
         </w:r>
         <w:r>
           <w:rPr>
@@ -5059,7 +5059,7 @@
           <w:szCs w:val="22"/>
         </w:rPr>
       </w:pPr>
-      <w:hyperlink w:anchor="_Toc108709154" w:history="1">
+      <w:hyperlink w:anchor="_Toc108710270" w:history="1">
         <w:r>
           <w:rPr>
             <w:rStyle w:val="Hyperlink"/>
@@ -5086,7 +5086,7 @@
             <w:noProof/>
             <w:webHidden/>
           </w:rPr>
-          <w:instrText xml:space="preserve"> PAGEREF _Toc108709154 \h </w:instrText>
+          <w:instrText xml:space="preserve"> PAGEREF _Toc108710270 \h </w:instrText>
         </w:r>
         <w:r>
           <w:rPr>
@@ -5130,7 +5130,7 @@
           <w:szCs w:val="22"/>
         </w:rPr>
       </w:pPr>
-      <w:hyperlink w:anchor="_Toc108709155" w:history="1">
+      <w:hyperlink w:anchor="_Toc108710271" w:history="1">
         <w:r>
           <w:rPr>
             <w:rStyle w:val="Hyperlink"/>
@@ -5157,7 +5157,7 @@
             <w:noProof/>
             <w:webHidden/>
           </w:rPr>
-          <w:instrText xml:space="preserve"> PAGEREF _Toc108709155 \h </w:instrText>
+          <w:instrText xml:space="preserve"> PAGEREF _Toc108710271 \h </w:instrText>
         </w:r>
         <w:r>
           <w:rPr>
@@ -5241,7 +5241,7 @@
           <w:numId w:val="0"/>
         </w:numPr>
       </w:pPr>
-      <w:bookmarkStart w:id="12" w:name="_Toc108709113"/>
+      <w:bookmarkStart w:id="12" w:name="_Toc108710229"/>
       <w:r>
         <w:t>DANH MỤC HÌNH ẢNH</w:t>
       </w:r>
@@ -5570,7 +5570,7 @@
         </w:numPr>
       </w:pPr>
       <w:bookmarkStart w:id="13" w:name="_Toc342760182"/>
-      <w:bookmarkStart w:id="14" w:name="_Toc108709114"/>
+      <w:bookmarkStart w:id="14" w:name="_Toc108710230"/>
       <w:r>
         <w:lastRenderedPageBreak/>
         <w:t>DANH MỤC BẢNG BIỂU</w:t>
@@ -5584,7 +5584,6 @@
         <w:tabs>
           <w:tab w:val="right" w:leader="dot" w:pos="8494"/>
         </w:tabs>
-        <w:spacing w:before="120"/>
         <w:rPr>
           <w:rFonts w:asciiTheme="minorHAnsi" w:eastAsiaTheme="minorEastAsia" w:hAnsiTheme="minorHAnsi" w:cstheme="minorBidi"/>
           <w:noProof/>
@@ -5622,13 +5621,15 @@
         </w:rPr>
         <w:fldChar w:fldCharType="separate"/>
       </w:r>
-      <w:hyperlink w:anchor="_Toc74235471" w:history="1">
+      <w:hyperlink w:anchor="_Toc108710213" w:history="1">
         <w:r>
           <w:rPr>
             <w:rStyle w:val="Hyperlink"/>
-            <w:noProof/>
-          </w:rPr>
-          <w:t>Bảng 4.1 Kiến trúc</w:t>
+            <w:i/>
+            <w:iCs/>
+            <w:noProof/>
+          </w:rPr>
+          <w:t>Bảng 1. Phân biệt Xác minh và Xác thực</w:t>
         </w:r>
         <w:r>
           <w:rPr>
@@ -5649,7 +5650,7 @@
             <w:noProof/>
             <w:webHidden/>
           </w:rPr>
-          <w:instrText xml:space="preserve"> PAGEREF _Toc74235471 \h </w:instrText>
+          <w:instrText xml:space="preserve"> PAGEREF _Toc108710213 \h </w:instrText>
         </w:r>
         <w:r>
           <w:rPr>
@@ -5669,7 +5670,81 @@
             <w:noProof/>
             <w:webHidden/>
           </w:rPr>
-          <w:t>5</w:t>
+          <w:t>14</w:t>
+        </w:r>
+        <w:r>
+          <w:rPr>
+            <w:noProof/>
+            <w:webHidden/>
+          </w:rPr>
+          <w:fldChar w:fldCharType="end"/>
+        </w:r>
+      </w:hyperlink>
+    </w:p>
+    <w:p>
+      <w:pPr>
+        <w:pStyle w:val="TableofFigures"/>
+        <w:tabs>
+          <w:tab w:val="right" w:leader="dot" w:pos="8494"/>
+        </w:tabs>
+        <w:rPr>
+          <w:rFonts w:asciiTheme="minorHAnsi" w:eastAsiaTheme="minorEastAsia" w:hAnsiTheme="minorHAnsi" w:cstheme="minorBidi"/>
+          <w:noProof/>
+          <w:sz w:val="22"/>
+          <w:szCs w:val="22"/>
+          <w:lang w:eastAsia="en-US"/>
+        </w:rPr>
+      </w:pPr>
+      <w:hyperlink w:anchor="_Toc108710214" w:history="1">
+        <w:r>
+          <w:rPr>
+            <w:rStyle w:val="Hyperlink"/>
+            <w:i/>
+            <w:iCs/>
+            <w:noProof/>
+          </w:rPr>
+          <w:t>Bảng 2. Phân biệt QA và QC</w:t>
+        </w:r>
+        <w:r>
+          <w:rPr>
+            <w:noProof/>
+            <w:webHidden/>
+          </w:rPr>
+          <w:tab/>
+        </w:r>
+        <w:r>
+          <w:rPr>
+            <w:noProof/>
+            <w:webHidden/>
+          </w:rPr>
+          <w:fldChar w:fldCharType="begin"/>
+        </w:r>
+        <w:r>
+          <w:rPr>
+            <w:noProof/>
+            <w:webHidden/>
+          </w:rPr>
+          <w:instrText xml:space="preserve"> PAGEREF _Toc108710214 \h </w:instrText>
+        </w:r>
+        <w:r>
+          <w:rPr>
+            <w:noProof/>
+            <w:webHidden/>
+          </w:rPr>
+        </w:r>
+        <w:r>
+          <w:rPr>
+            <w:noProof/>
+            <w:webHidden/>
+          </w:rPr>
+          <w:fldChar w:fldCharType="separate"/>
+        </w:r>
+        <w:r>
+          <w:rPr>
+            <w:noProof/>
+            <w:webHidden/>
+          </w:rPr>
+          <w:t>14</w:t>
         </w:r>
         <w:r>
           <w:rPr>
@@ -5720,7 +5795,7 @@
         </w:numPr>
       </w:pPr>
       <w:bookmarkStart w:id="15" w:name="_Toc342760183"/>
-      <w:bookmarkStart w:id="16" w:name="_Toc108709115"/>
+      <w:bookmarkStart w:id="16" w:name="_Toc108710231"/>
       <w:r>
         <w:lastRenderedPageBreak/>
         <w:t>DANH</w:t>
@@ -6345,7 +6420,7 @@
       </w:pPr>
       <w:bookmarkStart w:id="17" w:name="_Toc339315372"/>
       <w:bookmarkStart w:id="18" w:name="_Toc342760186"/>
-      <w:bookmarkStart w:id="19" w:name="_Toc108709116"/>
+      <w:bookmarkStart w:id="19" w:name="_Toc108710232"/>
       <w:r>
         <w:rPr>
           <w:lang w:val="de-DE"/>
@@ -6758,7 +6833,7 @@
         <w:pStyle w:val="Heading1"/>
       </w:pPr>
       <w:bookmarkStart w:id="21" w:name="_Toc428093756"/>
-      <w:bookmarkStart w:id="22" w:name="_Toc108709117"/>
+      <w:bookmarkStart w:id="22" w:name="_Toc108710233"/>
       <w:r>
         <w:lastRenderedPageBreak/>
         <w:t>TỔNG QUAN</w:t>
@@ -6772,7 +6847,7 @@
       <w:pPr>
         <w:pStyle w:val="Heading2"/>
       </w:pPr>
-      <w:bookmarkStart w:id="23" w:name="_Toc108709118"/>
+      <w:bookmarkStart w:id="23" w:name="_Toc108710234"/>
       <w:r>
         <w:t>Tổng quan về kiểm thử phần mềm</w:t>
       </w:r>
@@ -6790,7 +6865,7 @@
           <w:iCs/>
         </w:rPr>
       </w:pPr>
-      <w:bookmarkStart w:id="24" w:name="_Toc108709119"/>
+      <w:bookmarkStart w:id="24" w:name="_Toc108710235"/>
       <w:r>
         <w:rPr>
           <w:i w:val="0"/>
@@ -6849,7 +6924,7 @@
           <w:iCs/>
         </w:rPr>
       </w:pPr>
-      <w:bookmarkStart w:id="25" w:name="_Toc108709120"/>
+      <w:bookmarkStart w:id="25" w:name="_Toc108710236"/>
       <w:r>
         <w:rPr>
           <w:i w:val="0"/>
@@ -6932,7 +7007,7 @@
           <w:iCs/>
         </w:rPr>
       </w:pPr>
-      <w:bookmarkStart w:id="26" w:name="_Toc108709121"/>
+      <w:bookmarkStart w:id="26" w:name="_Toc108710237"/>
       <w:r>
         <w:rPr>
           <w:i w:val="0"/>
@@ -7102,7 +7177,7 @@
           <w:iCs/>
         </w:rPr>
       </w:pPr>
-      <w:bookmarkStart w:id="27" w:name="_Toc108709122"/>
+      <w:bookmarkStart w:id="27" w:name="_Toc108710238"/>
       <w:r>
         <w:rPr>
           <w:i w:val="0"/>
@@ -7226,7 +7301,7 @@
           <w:iCs/>
         </w:rPr>
       </w:pPr>
-      <w:bookmarkStart w:id="28" w:name="_Toc108709123"/>
+      <w:bookmarkStart w:id="28" w:name="_Toc108710239"/>
       <w:r>
         <w:rPr>
           <w:i w:val="0"/>
@@ -7403,14 +7478,14 @@
           <w:iCs/>
         </w:rPr>
       </w:pPr>
-      <w:bookmarkStart w:id="29" w:name="_Toc108709124"/>
+      <w:bookmarkStart w:id="29" w:name="_Toc108710240"/>
       <w:r>
         <w:rPr>
           <w:i w:val="0"/>
           <w:iCs/>
         </w:rPr>
         <w:lastRenderedPageBreak/>
-        <w:t>Verification – Validation</w:t>
+        <w:t>Xác minh – Xác thực</w:t>
       </w:r>
       <w:bookmarkEnd w:id="29"/>
     </w:p>
@@ -7443,7 +7518,21 @@
                 <w:b/>
                 <w:bCs/>
               </w:rPr>
+              <w:t>Xác minh (</w:t>
+            </w:r>
+            <w:r>
+              <w:rPr>
+                <w:b/>
+                <w:bCs/>
+              </w:rPr>
               <w:t>Verification</w:t>
+            </w:r>
+            <w:r>
+              <w:rPr>
+                <w:b/>
+                <w:bCs/>
+              </w:rPr>
+              <w:t>)</w:t>
             </w:r>
           </w:p>
         </w:tc>
@@ -7465,7 +7554,21 @@
                 <w:b/>
                 <w:bCs/>
               </w:rPr>
+              <w:t>Xác thực (</w:t>
+            </w:r>
+            <w:r>
+              <w:rPr>
+                <w:b/>
+                <w:bCs/>
+              </w:rPr>
               <w:t>Validation</w:t>
+            </w:r>
+            <w:r>
+              <w:rPr>
+                <w:b/>
+                <w:bCs/>
+              </w:rPr>
+              <w:t>)</w:t>
             </w:r>
           </w:p>
         </w:tc>
@@ -7528,6 +7631,7 @@
           <w:p>
             <w:pPr>
               <w:pStyle w:val="Nomal-"/>
+              <w:keepNext/>
               <w:tabs>
                 <w:tab w:val="clear" w:pos="717"/>
               </w:tabs>
@@ -7542,21 +7646,97 @@
     </w:tbl>
     <w:p>
       <w:pPr>
+        <w:pStyle w:val="Caption"/>
+        <w:rPr>
+          <w:i/>
+          <w:iCs/>
+          <w:color w:val="1F497D" w:themeColor="text2"/>
+        </w:rPr>
+      </w:pPr>
+      <w:bookmarkStart w:id="30" w:name="_Toc108710213"/>
+      <w:r>
+        <w:rPr>
+          <w:i/>
+          <w:iCs/>
+          <w:color w:val="1F497D" w:themeColor="text2"/>
+        </w:rPr>
+        <w:t xml:space="preserve">Bảng </w:t>
+      </w:r>
+      <w:r>
+        <w:rPr>
+          <w:i/>
+          <w:iCs/>
+          <w:color w:val="1F497D" w:themeColor="text2"/>
+        </w:rPr>
+        <w:fldChar w:fldCharType="begin"/>
+      </w:r>
+      <w:r>
+        <w:rPr>
+          <w:i/>
+          <w:iCs/>
+          <w:color w:val="1F497D" w:themeColor="text2"/>
+        </w:rPr>
+        <w:instrText xml:space="preserve"> SEQ Bảng \* ARABIC </w:instrText>
+      </w:r>
+      <w:r>
+        <w:rPr>
+          <w:i/>
+          <w:iCs/>
+          <w:color w:val="1F497D" w:themeColor="text2"/>
+        </w:rPr>
+        <w:fldChar w:fldCharType="separate"/>
+      </w:r>
+      <w:r>
+        <w:rPr>
+          <w:i/>
+          <w:iCs/>
+          <w:noProof/>
+          <w:color w:val="1F497D" w:themeColor="text2"/>
+        </w:rPr>
+        <w:t>1</w:t>
+      </w:r>
+      <w:r>
+        <w:rPr>
+          <w:i/>
+          <w:iCs/>
+          <w:color w:val="1F497D" w:themeColor="text2"/>
+        </w:rPr>
+        <w:fldChar w:fldCharType="end"/>
+      </w:r>
+      <w:r>
+        <w:rPr>
+          <w:i/>
+          <w:iCs/>
+          <w:color w:val="1F497D" w:themeColor="text2"/>
+        </w:rPr>
+        <w:t>. Phân biệt Xác minh và Xác thực</w:t>
+      </w:r>
+      <w:bookmarkEnd w:id="30"/>
+    </w:p>
+    <w:p>
+      <w:pPr>
         <w:pStyle w:val="Heading3"/>
         <w:tabs>
           <w:tab w:val="clear" w:pos="720"/>
         </w:tabs>
         <w:ind w:left="1276"/>
       </w:pPr>
-      <w:bookmarkStart w:id="30" w:name="_Toc108709125"/>
+      <w:bookmarkStart w:id="31" w:name="_Toc108710241"/>
       <w:r>
         <w:rPr>
           <w:i w:val="0"/>
           <w:iCs/>
         </w:rPr>
-        <w:t>QA - QC</w:t>
-      </w:r>
-      <w:bookmarkEnd w:id="30"/>
+        <w:t>QA – QC</w:t>
+      </w:r>
+      <w:bookmarkEnd w:id="31"/>
+      <w:r>
+        <w:rPr>
+          <w:i w:val="0"/>
+          <w:iCs/>
+        </w:rPr>
+        <w:t xml:space="preserve"> </w:t>
+      </w:r>
     </w:p>
     <w:tbl>
       <w:tblPr>
@@ -7587,7 +7767,7 @@
                 <w:b/>
                 <w:bCs/>
               </w:rPr>
-              <w:t>Quality Assurance</w:t>
+              <w:t>Đảm bảo chất lượng (QA)</w:t>
             </w:r>
           </w:p>
         </w:tc>
@@ -7609,7 +7789,7 @@
                 <w:b/>
                 <w:bCs/>
               </w:rPr>
-              <w:t>Quality Control</w:t>
+              <w:t>Kiểm soát chất lượng (QC)</w:t>
             </w:r>
           </w:p>
         </w:tc>
@@ -7788,6 +7968,7 @@
           <w:p>
             <w:pPr>
               <w:pStyle w:val="Nomal-"/>
+              <w:keepNext/>
               <w:numPr>
                 <w:ilvl w:val="0"/>
                 <w:numId w:val="0"/>
@@ -7802,13 +7983,83 @@
     </w:tbl>
     <w:p>
       <w:pPr>
+        <w:pStyle w:val="Caption"/>
+        <w:rPr>
+          <w:i/>
+          <w:iCs/>
+          <w:color w:val="1F497D" w:themeColor="text2"/>
+        </w:rPr>
+      </w:pPr>
+      <w:bookmarkStart w:id="32" w:name="_Toc108710214"/>
+      <w:r>
+        <w:rPr>
+          <w:i/>
+          <w:iCs/>
+          <w:color w:val="1F497D" w:themeColor="text2"/>
+        </w:rPr>
+        <w:t xml:space="preserve">Bảng </w:t>
+      </w:r>
+      <w:r>
+        <w:rPr>
+          <w:i/>
+          <w:iCs/>
+          <w:color w:val="1F497D" w:themeColor="text2"/>
+        </w:rPr>
+        <w:fldChar w:fldCharType="begin"/>
+      </w:r>
+      <w:r>
+        <w:rPr>
+          <w:i/>
+          <w:iCs/>
+          <w:color w:val="1F497D" w:themeColor="text2"/>
+        </w:rPr>
+        <w:instrText xml:space="preserve"> SEQ Bảng \* ARABIC </w:instrText>
+      </w:r>
+      <w:r>
+        <w:rPr>
+          <w:i/>
+          <w:iCs/>
+          <w:color w:val="1F497D" w:themeColor="text2"/>
+        </w:rPr>
+        <w:fldChar w:fldCharType="separate"/>
+      </w:r>
+      <w:r>
+        <w:rPr>
+          <w:i/>
+          <w:iCs/>
+          <w:noProof/>
+          <w:color w:val="1F497D" w:themeColor="text2"/>
+        </w:rPr>
+        <w:t>2</w:t>
+      </w:r>
+      <w:r>
+        <w:rPr>
+          <w:i/>
+          <w:iCs/>
+          <w:color w:val="1F497D" w:themeColor="text2"/>
+        </w:rPr>
+        <w:fldChar w:fldCharType="end"/>
+      </w:r>
+      <w:r>
+        <w:rPr>
+          <w:i/>
+          <w:iCs/>
+          <w:color w:val="1F497D" w:themeColor="text2"/>
+        </w:rPr>
+        <w:t>. Phân biệt QA và QC</w:t>
+      </w:r>
+      <w:bookmarkEnd w:id="32"/>
+    </w:p>
+    <w:p>
+      <w:pPr>
         <w:pStyle w:val="Heading2"/>
       </w:pPr>
-      <w:bookmarkStart w:id="31" w:name="_Toc108709126"/>
-      <w:r>
+      <w:bookmarkStart w:id="33" w:name="_Toc108710242"/>
+      <w:r>
+        <w:lastRenderedPageBreak/>
         <w:t>Vòng đời phát triển phần mềm (SDLC)</w:t>
       </w:r>
-      <w:bookmarkEnd w:id="31"/>
+      <w:bookmarkEnd w:id="33"/>
     </w:p>
     <w:p>
       <w:pPr>
@@ -7822,7 +8073,7 @@
           <w:iCs/>
         </w:rPr>
       </w:pPr>
-      <w:bookmarkStart w:id="32" w:name="_Toc108709127"/>
+      <w:bookmarkStart w:id="34" w:name="_Toc108710243"/>
       <w:r>
         <w:rPr>
           <w:i w:val="0"/>
@@ -7830,7 +8081,7 @@
         </w:rPr>
         <w:t>SDLC là gì?</w:t>
       </w:r>
-      <w:bookmarkEnd w:id="32"/>
+      <w:bookmarkEnd w:id="34"/>
     </w:p>
     <w:p>
       <w:pPr>
@@ -7853,7 +8104,6 @@
         <w:ind w:left="426"/>
       </w:pPr>
       <w:r>
-        <w:lastRenderedPageBreak/>
         <w:t>Có 6 giai đoạn:</w:t>
       </w:r>
     </w:p>
@@ -7968,7 +8218,7 @@
           <w:iCs/>
         </w:rPr>
       </w:pPr>
-      <w:bookmarkStart w:id="33" w:name="_Toc108709128"/>
+      <w:bookmarkStart w:id="35" w:name="_Toc108710244"/>
       <w:r>
         <w:rPr>
           <w:i w:val="0"/>
@@ -7976,7 +8226,7 @@
         </w:rPr>
         <w:t>Các mô hình của SDLC</w:t>
       </w:r>
-      <w:bookmarkEnd w:id="33"/>
+      <w:bookmarkEnd w:id="35"/>
     </w:p>
     <w:p>
       <w:pPr>
@@ -8055,7 +8305,7 @@
           <w:color w:val="1F497D" w:themeColor="text2"/>
         </w:rPr>
       </w:pPr>
-      <w:bookmarkStart w:id="34" w:name="_Toc108703805"/>
+      <w:bookmarkStart w:id="36" w:name="_Toc108703805"/>
       <w:r>
         <w:rPr>
           <w:i/>
@@ -8113,7 +8363,7 @@
         </w:rPr>
         <w:t>. Mô hình Waterfall</w:t>
       </w:r>
-      <w:bookmarkEnd w:id="34"/>
+      <w:bookmarkEnd w:id="36"/>
     </w:p>
     <w:p>
       <w:pPr>
@@ -8160,6 +8410,7 @@
         <w:rPr>
           <w:noProof/>
         </w:rPr>
+        <w:lastRenderedPageBreak/>
         <w:drawing>
           <wp:inline distT="0" distB="0" distL="0" distR="0" wp14:anchorId="64B150A3" wp14:editId="1B09F843">
             <wp:extent cx="2703195" cy="1359535"/>
@@ -8219,7 +8470,7 @@
           <w:color w:val="1F497D" w:themeColor="text2"/>
         </w:rPr>
       </w:pPr>
-      <w:bookmarkStart w:id="35" w:name="_Toc108703806"/>
+      <w:bookmarkStart w:id="37" w:name="_Toc108703806"/>
       <w:r>
         <w:rPr>
           <w:i/>
@@ -8277,14 +8528,13 @@
         </w:rPr>
         <w:t>. Mô hình chữ V</w:t>
       </w:r>
-      <w:bookmarkEnd w:id="35"/>
+      <w:bookmarkEnd w:id="37"/>
     </w:p>
     <w:p>
       <w:pPr>
         <w:pStyle w:val="Nomal-"/>
       </w:pPr>
       <w:r>
-        <w:lastRenderedPageBreak/>
         <w:t>Là quy trình phát triển phần mềm mở rộng của quy trình phát triển phần mềm Waterfall. Toàn bộ quy trình được chia thành hai nhánh: Phát triển và Kiểm thử.</w:t>
       </w:r>
     </w:p>
@@ -8401,7 +8651,7 @@
           <w:color w:val="1F497D" w:themeColor="text2"/>
         </w:rPr>
       </w:pPr>
-      <w:bookmarkStart w:id="36" w:name="_Toc108703807"/>
+      <w:bookmarkStart w:id="38" w:name="_Toc108703807"/>
       <w:r>
         <w:rPr>
           <w:i/>
@@ -8459,7 +8709,7 @@
         </w:rPr>
         <w:t>. Mô hình Aglie</w:t>
       </w:r>
-      <w:bookmarkEnd w:id="36"/>
+      <w:bookmarkEnd w:id="38"/>
     </w:p>
     <w:p>
       <w:pPr>
@@ -8495,6 +8745,7 @@
         <w:rPr>
           <w:noProof/>
         </w:rPr>
+        <w:lastRenderedPageBreak/>
         <w:drawing>
           <wp:inline distT="0" distB="0" distL="0" distR="0" wp14:anchorId="4CEBC554" wp14:editId="50FD137B">
             <wp:extent cx="3133725" cy="1666588"/>
@@ -8549,7 +8800,7 @@
           <w:color w:val="1F497D" w:themeColor="text2"/>
         </w:rPr>
       </w:pPr>
-      <w:bookmarkStart w:id="37" w:name="_Toc108703808"/>
+      <w:bookmarkStart w:id="39" w:name="_Toc108703808"/>
       <w:r>
         <w:rPr>
           <w:i/>
@@ -8607,7 +8858,7 @@
         </w:rPr>
         <w:t>. Quy trình Scrum</w:t>
       </w:r>
-      <w:bookmarkEnd w:id="37"/>
+      <w:bookmarkEnd w:id="39"/>
     </w:p>
     <w:p>
       <w:pPr>
@@ -8618,7 +8869,6 @@
         <w:ind w:left="426"/>
       </w:pPr>
       <w:r>
-        <w:lastRenderedPageBreak/>
         <w:t xml:space="preserve">Scrum là một dạng của mô hình Agile và là framework phổ biến nhất khi thực hiện mô hình Agile. </w:t>
       </w:r>
     </w:p>
@@ -8638,11 +8888,11 @@
       <w:pPr>
         <w:pStyle w:val="Heading2"/>
       </w:pPr>
-      <w:bookmarkStart w:id="38" w:name="_Toc108709129"/>
+      <w:bookmarkStart w:id="40" w:name="_Toc108710245"/>
       <w:r>
         <w:t>Hình thức và phương pháp kiểm thử phần mềm</w:t>
       </w:r>
-      <w:bookmarkEnd w:id="38"/>
+      <w:bookmarkEnd w:id="40"/>
     </w:p>
     <w:p>
       <w:pPr>
@@ -8656,7 +8906,7 @@
           <w:iCs/>
         </w:rPr>
       </w:pPr>
-      <w:bookmarkStart w:id="39" w:name="_Toc108709130"/>
+      <w:bookmarkStart w:id="41" w:name="_Toc108710246"/>
       <w:r>
         <w:rPr>
           <w:i w:val="0"/>
@@ -8664,7 +8914,7 @@
         </w:rPr>
         <w:t>Hình thức kiểm thử phần mềm</w:t>
       </w:r>
-      <w:bookmarkEnd w:id="39"/>
+      <w:bookmarkEnd w:id="41"/>
     </w:p>
     <w:p>
       <w:pPr>
@@ -8681,29 +8931,8 @@
           <w:i/>
           <w:iCs/>
         </w:rPr>
-        <w:t>Manual testing:</w:t>
-      </w:r>
-      <w:r>
-        <w:t xml:space="preserve"> </w:t>
-      </w:r>
-      <w:r>
-        <w:t xml:space="preserve">Là việc </w:t>
-      </w:r>
-      <w:r>
-        <w:t>kiểm thử</w:t>
-      </w:r>
-      <w:r>
-        <w:t xml:space="preserve"> một phần mềm mà không sử dụng bất kỳ công cụ tự động nào hoặc bất kỳ tập lệnh nào. Trong hình thức này, người kiểm thử đảm nhận vai trò là người dùng cuối cùng và kiểm tra phần mềm để xác định bất kỳhành vi hoặc lỗi không mong đợi.</w:t>
-      </w:r>
-    </w:p>
-    <w:p>
-      <w:pPr>
-        <w:pStyle w:val="Nomal-"/>
-        <w:tabs>
-          <w:tab w:val="clear" w:pos="717"/>
-        </w:tabs>
-        <w:ind w:left="426"/>
-      </w:pPr>
+        <w:t>Kiểm thử thủ công (</w:t>
+      </w:r>
       <w:r>
         <w:rPr>
           <w:b/>
@@ -8711,29 +8940,8 @@
           <w:i/>
           <w:iCs/>
         </w:rPr>
-        <w:t>Automation testing:</w:t>
-      </w:r>
-      <w:r>
-        <w:t xml:space="preserve"> Là việc kiểm thử </w:t>
-      </w:r>
-      <w:r>
-        <w:t xml:space="preserve"> </w:t>
-      </w:r>
-      <w:r>
-        <w:t xml:space="preserve">một phần mềm mà người thực hiện kiểm thử viết các kịch bản và sử dụng các công cụ để thực hiện các trường hợp kiểm. Automation testing giúp chạy lại các kịch bản kiểm thử </w:t>
-      </w:r>
-      <w:r>
-        <w:t>đã thực hiện một cách thủ công, nhanh chóng và lặp đi lặp lại.</w:t>
-      </w:r>
-    </w:p>
-    <w:p>
-      <w:pPr>
-        <w:pStyle w:val="Nomal-"/>
-        <w:tabs>
-          <w:tab w:val="clear" w:pos="717"/>
-        </w:tabs>
-        <w:ind w:left="426"/>
-      </w:pPr>
+        <w:t>Manual testing</w:t>
+      </w:r>
       <w:r>
         <w:rPr>
           <w:b/>
@@ -8741,20 +8949,8 @@
           <w:i/>
           <w:iCs/>
         </w:rPr>
-        <w:t>Security testing:</w:t>
-      </w:r>
-      <w:r>
-        <w:t xml:space="preserve"> Là hình thức kiểm thử phần mềm nhằm khám phá các lỗ hổng, mối đe dọa và rủi ro trong một ứng dụng phần mềm và ngăn chặn các cuộc tấn công độc hại từ những kẻ xâm nhập. Mục đích là xác định tất cả các lỗ hổng và điểm yếu có thể có của hệ thống phần mềm có thể dẫn đến việc mất thông tin, doanh thu hoặc danh tiếng dưới tay của nhân viên hoặc người ngoài tổ chức.</w:t>
-      </w:r>
-    </w:p>
-    <w:p>
-      <w:pPr>
-        <w:pStyle w:val="Nomal-"/>
-        <w:tabs>
-          <w:tab w:val="clear" w:pos="717"/>
-        </w:tabs>
-        <w:ind w:left="426"/>
-      </w:pPr>
+        <w:t>)</w:t>
+      </w:r>
       <w:r>
         <w:rPr>
           <w:b/>
@@ -8762,36 +8958,20 @@
           <w:i/>
           <w:iCs/>
         </w:rPr>
-        <w:t>API testing:</w:t>
+        <w:t>:</w:t>
       </w:r>
       <w:r>
         <w:t xml:space="preserve"> </w:t>
       </w:r>
       <w:r>
-        <w:t>Là hình thức kiểm thử phần mềm liên quan đến việc kiểm thử các giao diện lập trình ứng dụng một cách trực tiếp và là một phần của kiểm thử tích hợp để xác định xem hệ thống có đáp ứng các yêu về tính năng, độ tin cậy, hiệu suất và bảo mật.</w:t>
-      </w:r>
-    </w:p>
-    <w:p>
-      <w:pPr>
-        <w:pStyle w:val="Heading3"/>
-        <w:tabs>
-          <w:tab w:val="clear" w:pos="720"/>
-        </w:tabs>
-        <w:ind w:left="1418"/>
-        <w:rPr>
-          <w:i w:val="0"/>
-          <w:iCs/>
-        </w:rPr>
-      </w:pPr>
-      <w:bookmarkStart w:id="40" w:name="_Toc108709131"/>
-      <w:r>
-        <w:rPr>
-          <w:i w:val="0"/>
-          <w:iCs/>
-        </w:rPr>
-        <w:t>Phương pháp kiểm thử phần mềm</w:t>
-      </w:r>
-      <w:bookmarkEnd w:id="40"/>
+        <w:t xml:space="preserve">Là việc </w:t>
+      </w:r>
+      <w:r>
+        <w:t>kiểm thử</w:t>
+      </w:r>
+      <w:r>
+        <w:t xml:space="preserve"> một phần mềm mà không sử dụng bất kỳ công cụ tự động nào hoặc bất kỳ tập lệnh nào. Trong hình thức này, người kiểm thử đảm nhận vai trò là người dùng cuối cùng và kiểm tra phần mềm để xác định bất kỳhành vi hoặc lỗi không mong đợi.</w:t>
+      </w:r>
     </w:p>
     <w:p>
       <w:pPr>
@@ -8808,23 +8988,8 @@
           <w:i/>
           <w:iCs/>
         </w:rPr>
-        <w:t>Black box testing:</w:t>
-      </w:r>
-      <w:r>
-        <w:t xml:space="preserve"> Là một phương pháp kiểm thử </w:t>
-      </w:r>
-      <w:r>
-        <w:t>dựa trên đầu vào và đầu ra của phần mềm để kiểm tra mà không quan tâm đến code bên trong được viết như thế nào.</w:t>
-      </w:r>
-    </w:p>
-    <w:p>
-      <w:pPr>
-        <w:pStyle w:val="Nomal-"/>
-        <w:tabs>
-          <w:tab w:val="clear" w:pos="717"/>
-        </w:tabs>
-        <w:ind w:left="426"/>
-      </w:pPr>
+        <w:t>Kiểm thử tự động (</w:t>
+      </w:r>
       <w:r>
         <w:rPr>
           <w:b/>
@@ -8832,24 +8997,8 @@
           <w:i/>
           <w:iCs/>
         </w:rPr>
-        <w:lastRenderedPageBreak/>
-        <w:t>White box testing:</w:t>
-      </w:r>
-      <w:r>
-        <w:t xml:space="preserve"> </w:t>
-      </w:r>
-      <w:r>
-        <w:t>Còn đượcc gọi là Glass testing hay Open box testing và là phương pháp kiểm thử điều tra chi tiết về logic và cấu trúc bên trong của code. Phương pháp này đòi hỏi tester phải có kiến thức về ngôn ngữ lập trình.</w:t>
-      </w:r>
-    </w:p>
-    <w:p>
-      <w:pPr>
-        <w:pStyle w:val="Nomal-"/>
-        <w:tabs>
-          <w:tab w:val="clear" w:pos="717"/>
-        </w:tabs>
-        <w:ind w:left="426"/>
-      </w:pPr>
+        <w:t>Automation testing</w:t>
+      </w:r>
       <w:r>
         <w:rPr>
           <w:b/>
@@ -8857,27 +9006,129 @@
           <w:i/>
           <w:iCs/>
         </w:rPr>
-        <w:t>Grey box testing:</w:t>
+        <w:t>)</w:t>
+      </w:r>
+      <w:r>
+        <w:rPr>
+          <w:b/>
+          <w:bCs/>
+          <w:i/>
+          <w:iCs/>
+        </w:rPr>
+        <w:t>:</w:t>
+      </w:r>
+      <w:r>
+        <w:t xml:space="preserve"> Là việc kiểm thử </w:t>
       </w:r>
       <w:r>
         <w:t xml:space="preserve"> </w:t>
       </w:r>
       <w:r>
-        <w:t>Là phương pháp kiểm thử đòi hỏi tester phải có một lượng kiến thức về hoạt động bên trong của một ứng dụng</w:t>
-      </w:r>
-      <w:r>
-        <w:t>. Đây là phương pháp kết hợp giữa Black box testing và White box testing.</w:t>
-      </w:r>
-    </w:p>
-    <w:p>
-      <w:pPr>
-        <w:pStyle w:val="Heading2"/>
-      </w:pPr>
-      <w:bookmarkStart w:id="41" w:name="_Toc108709132"/>
-      <w:r>
-        <w:t>Cấp độ của kiểm thử phần mềm</w:t>
-      </w:r>
-      <w:bookmarkEnd w:id="41"/>
+        <w:t xml:space="preserve">một phần mềm mà người thực hiện kiểm thử viết các kịch bản và sử dụng các công cụ để thực hiện các trường hợp kiểm. Automation testing giúp chạy lại các kịch bản kiểm thử </w:t>
+      </w:r>
+      <w:r>
+        <w:t>đã thực hiện một cách thủ công, nhanh chóng và lặp đi lặp lại.</w:t>
+      </w:r>
+    </w:p>
+    <w:p>
+      <w:pPr>
+        <w:pStyle w:val="Nomal-"/>
+        <w:tabs>
+          <w:tab w:val="clear" w:pos="717"/>
+        </w:tabs>
+        <w:ind w:left="426"/>
+      </w:pPr>
+      <w:r>
+        <w:rPr>
+          <w:b/>
+          <w:bCs/>
+          <w:i/>
+          <w:iCs/>
+        </w:rPr>
+        <w:t>Kiểm thử bảo mật (</w:t>
+      </w:r>
+      <w:r>
+        <w:rPr>
+          <w:b/>
+          <w:bCs/>
+          <w:i/>
+          <w:iCs/>
+        </w:rPr>
+        <w:t>Security testing</w:t>
+      </w:r>
+      <w:r>
+        <w:rPr>
+          <w:b/>
+          <w:bCs/>
+          <w:i/>
+          <w:iCs/>
+        </w:rPr>
+        <w:t>)</w:t>
+      </w:r>
+      <w:r>
+        <w:rPr>
+          <w:b/>
+          <w:bCs/>
+          <w:i/>
+          <w:iCs/>
+        </w:rPr>
+        <w:t>:</w:t>
+      </w:r>
+      <w:r>
+        <w:t xml:space="preserve"> Là hình thức kiểm thử phần mềm nhằm khám phá các lỗ hổng, mối đe dọa và rủi ro trong một ứng dụng phần mềm và ngăn chặn các cuộc tấn công độc hại từ những kẻ xâm nhập. Mục đích là xác định tất cả các lỗ hổng và điểm yếu có thể có của hệ thống phần mềm có thể dẫn đến việc mất thông tin, doanh thu hoặc danh tiếng dưới tay của nhân viên hoặc người ngoài tổ chức.</w:t>
+      </w:r>
+    </w:p>
+    <w:p>
+      <w:pPr>
+        <w:pStyle w:val="Nomal-"/>
+        <w:tabs>
+          <w:tab w:val="clear" w:pos="717"/>
+        </w:tabs>
+        <w:ind w:left="426"/>
+      </w:pPr>
+      <w:r>
+        <w:rPr>
+          <w:b/>
+          <w:bCs/>
+          <w:i/>
+          <w:iCs/>
+        </w:rPr>
+        <w:lastRenderedPageBreak/>
+        <w:t>Kiểm thử API (</w:t>
+      </w:r>
+      <w:r>
+        <w:rPr>
+          <w:b/>
+          <w:bCs/>
+          <w:i/>
+          <w:iCs/>
+        </w:rPr>
+        <w:t>API testing</w:t>
+      </w:r>
+      <w:r>
+        <w:rPr>
+          <w:b/>
+          <w:bCs/>
+          <w:i/>
+          <w:iCs/>
+        </w:rPr>
+        <w:t>)</w:t>
+      </w:r>
+      <w:r>
+        <w:rPr>
+          <w:b/>
+          <w:bCs/>
+          <w:i/>
+          <w:iCs/>
+        </w:rPr>
+        <w:t>:</w:t>
+      </w:r>
+      <w:r>
+        <w:t xml:space="preserve"> </w:t>
+      </w:r>
+      <w:r>
+        <w:t>Là hình thức kiểm thử phần mềm liên quan đến việc kiểm thử các giao diện lập trình ứng dụng một cách trực tiếp và là một phần của kiểm thử tích hợp để xác định xem hệ thống có đáp ứng các yêu về tính năng, độ tin cậy, hiệu suất và bảo mật.</w:t>
+      </w:r>
     </w:p>
     <w:p>
       <w:pPr>
@@ -8885,19 +9136,19 @@
         <w:tabs>
           <w:tab w:val="clear" w:pos="720"/>
         </w:tabs>
-        <w:ind w:left="1276"/>
+        <w:ind w:left="1418"/>
         <w:rPr>
           <w:i w:val="0"/>
           <w:iCs/>
         </w:rPr>
       </w:pPr>
-      <w:bookmarkStart w:id="42" w:name="_Toc108709133"/>
+      <w:bookmarkStart w:id="42" w:name="_Toc108710247"/>
       <w:r>
         <w:rPr>
           <w:i w:val="0"/>
           <w:iCs/>
         </w:rPr>
-        <w:t>Unit testing</w:t>
+        <w:t>Phương pháp kiểm thử phần mềm</w:t>
       </w:r>
       <w:bookmarkEnd w:id="42"/>
     </w:p>
@@ -8910,7 +9161,46 @@
         <w:ind w:left="426"/>
       </w:pPr>
       <w:r>
-        <w:t>Là cấp độ kiểm thử cơ bản, thực hiện kiểm thử từng module nhỏ trong hệ thống.</w:t>
+        <w:rPr>
+          <w:b/>
+          <w:bCs/>
+          <w:i/>
+          <w:iCs/>
+        </w:rPr>
+        <w:t>Kiểm thử hộp đen (</w:t>
+      </w:r>
+      <w:r>
+        <w:rPr>
+          <w:b/>
+          <w:bCs/>
+          <w:i/>
+          <w:iCs/>
+        </w:rPr>
+        <w:t>Black box testing</w:t>
+      </w:r>
+      <w:r>
+        <w:rPr>
+          <w:b/>
+          <w:bCs/>
+          <w:i/>
+          <w:iCs/>
+        </w:rPr>
+        <w:t>)</w:t>
+      </w:r>
+      <w:r>
+        <w:rPr>
+          <w:b/>
+          <w:bCs/>
+          <w:i/>
+          <w:iCs/>
+        </w:rPr>
+        <w:t>:</w:t>
+      </w:r>
+      <w:r>
+        <w:t xml:space="preserve"> Là một phương pháp kiểm thử </w:t>
+      </w:r>
+      <w:r>
+        <w:t>dựa trên đầu vào và đầu ra của phần mềm để kiểm tra mà không quan tâm đến code bên trong được viết như thế nào.</w:t>
       </w:r>
     </w:p>
     <w:p>
@@ -8922,8 +9212,120 @@
         <w:ind w:left="426"/>
       </w:pPr>
       <w:r>
-        <w:t xml:space="preserve">Mục đích: Xác nhận mỗi thành phần của phần mềm thực hiện đúng với thiết kế. </w:t>
-      </w:r>
+        <w:rPr>
+          <w:b/>
+          <w:bCs/>
+          <w:i/>
+          <w:iCs/>
+        </w:rPr>
+        <w:t>Kiểm thử hộp trắng (</w:t>
+      </w:r>
+      <w:r>
+        <w:rPr>
+          <w:b/>
+          <w:bCs/>
+          <w:i/>
+          <w:iCs/>
+        </w:rPr>
+        <w:t>White box testing</w:t>
+      </w:r>
+      <w:r>
+        <w:rPr>
+          <w:b/>
+          <w:bCs/>
+          <w:i/>
+          <w:iCs/>
+        </w:rPr>
+        <w:t>)</w:t>
+      </w:r>
+      <w:r>
+        <w:rPr>
+          <w:b/>
+          <w:bCs/>
+          <w:i/>
+          <w:iCs/>
+        </w:rPr>
+        <w:t>:</w:t>
+      </w:r>
+      <w:r>
+        <w:t xml:space="preserve"> </w:t>
+      </w:r>
+      <w:r>
+        <w:t>Còn đượcc gọi là Glass testing hay Open box testing và là phương pháp kiểm thử điều tra chi tiết về logic và cấu trúc bên trong của code. Phương pháp này đòi hỏi tester phải có kiến thức về ngôn ngữ lập trình.</w:t>
+      </w:r>
+    </w:p>
+    <w:p>
+      <w:pPr>
+        <w:pStyle w:val="Nomal-"/>
+        <w:tabs>
+          <w:tab w:val="clear" w:pos="717"/>
+        </w:tabs>
+        <w:ind w:left="426"/>
+      </w:pPr>
+      <w:r>
+        <w:rPr>
+          <w:b/>
+          <w:bCs/>
+          <w:i/>
+          <w:iCs/>
+        </w:rPr>
+        <w:t>Kiểm thử hộp xám (</w:t>
+      </w:r>
+      <w:r>
+        <w:rPr>
+          <w:b/>
+          <w:bCs/>
+          <w:i/>
+          <w:iCs/>
+        </w:rPr>
+        <w:t>Grey box testing</w:t>
+      </w:r>
+      <w:r>
+        <w:rPr>
+          <w:b/>
+          <w:bCs/>
+          <w:i/>
+          <w:iCs/>
+        </w:rPr>
+        <w:t>)</w:t>
+      </w:r>
+      <w:r>
+        <w:rPr>
+          <w:b/>
+          <w:bCs/>
+          <w:i/>
+          <w:iCs/>
+        </w:rPr>
+        <w:t>:</w:t>
+      </w:r>
+      <w:r>
+        <w:t xml:space="preserve"> </w:t>
+      </w:r>
+      <w:r>
+        <w:t>Là phương pháp kiểm thử đòi hỏi tester phải có một lượng kiến thức về hoạt động bên trong của một ứng dụng</w:t>
+      </w:r>
+      <w:r>
+        <w:t xml:space="preserve">. Đây là phương pháp kết hợp giữa </w:t>
+      </w:r>
+      <w:r>
+        <w:t>kiểm thử hộp đen</w:t>
+      </w:r>
+      <w:r>
+        <w:t xml:space="preserve"> và </w:t>
+      </w:r>
+      <w:r>
+        <w:t>kiểm thử hộp trắng</w:t>
+      </w:r>
+    </w:p>
+    <w:p>
+      <w:pPr>
+        <w:pStyle w:val="Heading2"/>
+      </w:pPr>
+      <w:bookmarkStart w:id="43" w:name="_Toc108710248"/>
+      <w:r>
+        <w:t>Cấp độ của kiểm thử phần mềm</w:t>
+      </w:r>
+      <w:bookmarkEnd w:id="43"/>
     </w:p>
     <w:p>
       <w:pPr>
@@ -8937,58 +9339,27 @@
           <w:iCs/>
         </w:rPr>
       </w:pPr>
-      <w:bookmarkStart w:id="43" w:name="_Toc108709134"/>
+      <w:bookmarkStart w:id="44" w:name="_Toc108710249"/>
       <w:r>
         <w:rPr>
           <w:i w:val="0"/>
           <w:iCs/>
         </w:rPr>
-        <w:t>Integration testing</w:t>
-      </w:r>
-      <w:bookmarkEnd w:id="43"/>
-    </w:p>
-    <w:p>
-      <w:pPr>
-        <w:pStyle w:val="Nomal-"/>
-        <w:tabs>
-          <w:tab w:val="clear" w:pos="717"/>
-        </w:tabs>
-        <w:ind w:left="426"/>
-      </w:pPr>
-      <w:r>
-        <w:t>Là kiểm tra các module riêng lẻ với nhau thành một nhóm</w:t>
-      </w:r>
-      <w:r>
-        <w:t xml:space="preserve"> bởi vì một dự án phần mềm được kết hợp bởi nhiều module riêng lẻ khác nhau và được code bởi nhiều lập trình viên khác nhau.</w:t>
-      </w:r>
-    </w:p>
-    <w:p>
-      <w:pPr>
-        <w:pStyle w:val="Nomal-"/>
-        <w:tabs>
-          <w:tab w:val="clear" w:pos="717"/>
-        </w:tabs>
-        <w:ind w:left="426"/>
-      </w:pPr>
-      <w:r>
-        <w:t>Mục đích: Để đảm bảo rằng hệ thống tích hợp đã sẵn sàng để thử nghiệm hệ thống.</w:t>
-      </w:r>
-    </w:p>
-    <w:p>
-      <w:pPr>
-        <w:pStyle w:val="Heading3"/>
+        <w:t>Kiểm thử đơn vị (</w:t>
+      </w:r>
+      <w:r>
         <w:rPr>
           <w:i w:val="0"/>
           <w:iCs/>
         </w:rPr>
-      </w:pPr>
-      <w:bookmarkStart w:id="44" w:name="_Toc108709135"/>
+        <w:t>Unit testing</w:t>
+      </w:r>
       <w:r>
         <w:rPr>
           <w:i w:val="0"/>
           <w:iCs/>
         </w:rPr>
-        <w:t>System testing</w:t>
+        <w:t>)</w:t>
       </w:r>
       <w:bookmarkEnd w:id="44"/>
     </w:p>
@@ -9001,7 +9372,7 @@
         <w:ind w:left="426"/>
       </w:pPr>
       <w:r>
-        <w:t>Là thực hiện kiểm thử một hệ thống đã được tích hợp hoàn chỉnh để xác minh rằng nó đúng với yêu cầu của phần mềm.</w:t>
+        <w:t>Là cấp độ kiểm thử cơ bản, thực hiện kiểm thử từng module nhỏ trong hệ thống.</w:t>
       </w:r>
     </w:p>
     <w:p>
@@ -9013,98 +9384,44 @@
         <w:ind w:left="426"/>
       </w:pPr>
       <w:r>
-        <w:t>Mục đích: Đánh giá sự tuân thủ của hệ thống với các yêu cầu được chỉ định.</w:t>
+        <w:t xml:space="preserve">Mục đích: Xác nhận mỗi thành phần của phần mềm thực hiện đúng với thiết kế. </w:t>
       </w:r>
     </w:p>
     <w:p>
       <w:pPr>
         <w:pStyle w:val="Heading3"/>
+        <w:tabs>
+          <w:tab w:val="clear" w:pos="720"/>
+        </w:tabs>
+        <w:ind w:left="1276"/>
         <w:rPr>
           <w:i w:val="0"/>
           <w:iCs/>
         </w:rPr>
       </w:pPr>
-      <w:bookmarkStart w:id="45" w:name="_Toc108709136"/>
+      <w:bookmarkStart w:id="45" w:name="_Toc108710250"/>
       <w:r>
         <w:rPr>
           <w:i w:val="0"/>
           <w:iCs/>
         </w:rPr>
-        <w:t>Acceptance testing</w:t>
-      </w:r>
-      <w:bookmarkEnd w:id="45"/>
-    </w:p>
-    <w:p>
-      <w:pPr>
-        <w:pStyle w:val="Nomal-"/>
-        <w:tabs>
-          <w:tab w:val="clear" w:pos="717"/>
-        </w:tabs>
-        <w:ind w:left="426"/>
-      </w:pPr>
-      <w:r>
-        <w:t>Sau khi kiểm tra hệ thống đã sửa tất cả hoặc hầu hết các lỗi, hệ thống sẽ được gửi đến người dùng hoặc khách hàng để kiểm tra chấp nhận</w:t>
-      </w:r>
-      <w:r>
-        <w:t>.</w:t>
-      </w:r>
-    </w:p>
-    <w:p>
-      <w:pPr>
-        <w:pStyle w:val="Nomal-"/>
-        <w:tabs>
-          <w:tab w:val="clear" w:pos="717"/>
-        </w:tabs>
-        <w:ind w:left="426"/>
-      </w:pPr>
-      <w:r>
-        <w:lastRenderedPageBreak/>
-        <w:t>Mục đích: Đảm bảo phần mềm đáp ứng đúng yêu cầu của khách hàng. Sản phẩm nhận được sự chấp nhận từ khách hàng – người dùng cuối.</w:t>
-      </w:r>
-    </w:p>
-    <w:p>
-      <w:pPr>
-        <w:pStyle w:val="Nomal-"/>
-        <w:tabs>
-          <w:tab w:val="clear" w:pos="717"/>
-        </w:tabs>
-        <w:ind w:left="426"/>
-      </w:pPr>
-      <w:r>
-        <w:t>Được chia thành 2 mức: Alpha testing và Beta testing.</w:t>
-      </w:r>
-    </w:p>
-    <w:p>
-      <w:pPr>
-        <w:pStyle w:val="Heading2"/>
-      </w:pPr>
-      <w:bookmarkStart w:id="46" w:name="_Toc108709137"/>
-      <w:r>
-        <w:t>Test case</w:t>
-      </w:r>
-      <w:bookmarkEnd w:id="46"/>
-    </w:p>
-    <w:p>
-      <w:pPr>
-        <w:pStyle w:val="Heading3"/>
-        <w:tabs>
-          <w:tab w:val="clear" w:pos="720"/>
-        </w:tabs>
-        <w:ind w:left="1276"/>
+        <w:t>Kiểm thử tích hợp (</w:t>
+      </w:r>
+      <w:r>
         <w:rPr>
           <w:i w:val="0"/>
           <w:iCs/>
         </w:rPr>
-      </w:pPr>
-      <w:bookmarkStart w:id="47" w:name="_Toc108709138"/>
+        <w:t>Integration testing</w:t>
+      </w:r>
       <w:r>
         <w:rPr>
           <w:i w:val="0"/>
           <w:iCs/>
         </w:rPr>
-        <w:t>Khái niệm</w:t>
-      </w:r>
-      <w:bookmarkEnd w:id="47"/>
+        <w:t>)</w:t>
+      </w:r>
+      <w:bookmarkEnd w:id="45"/>
     </w:p>
     <w:p>
       <w:pPr>
@@ -9115,10 +9432,10 @@
         <w:ind w:left="426"/>
       </w:pPr>
       <w:r>
-        <w:t>Test case là tập hợp các t</w:t>
-      </w:r>
-      <w:r>
-        <w:t>ình huống có thể xảy ra giúp tester xác định được một ứng dụng, hệ thống phần mềm hay một ứng dụng có hoạt động đúng hay không.</w:t>
+        <w:t>Là kiểm tra các module riêng lẻ với nhau thành một nhóm</w:t>
+      </w:r>
+      <w:r>
+        <w:t xml:space="preserve"> bởi vì một dự án phần mềm được kết hợp bởi nhiều module riêng lẻ khác nhau và được code bởi nhiều lập trình viên khác nhau.</w:t>
       </w:r>
     </w:p>
     <w:p>
@@ -9130,41 +9447,234 @@
         <w:ind w:left="426"/>
       </w:pPr>
       <w:r>
-        <w:t>Một bộ test case thường bao gồm: Mã test case, tên test case, mục đích thực hiện test, dữ liệu đầu vào, các bước thực hiện và các kết quả mong đợi.</w:t>
-      </w:r>
-      <w:r>
-        <w:t xml:space="preserve"> </w:t>
+        <w:t>Mục đích: Để đảm bảo rằng hệ thống tích hợp đã sẵn sàng để thử nghiệm hệ thống.</w:t>
       </w:r>
     </w:p>
     <w:p>
       <w:pPr>
         <w:pStyle w:val="Heading3"/>
-        <w:tabs>
-          <w:tab w:val="clear" w:pos="720"/>
-        </w:tabs>
-        <w:ind w:left="1276"/>
         <w:rPr>
           <w:i w:val="0"/>
           <w:iCs/>
         </w:rPr>
       </w:pPr>
-      <w:bookmarkStart w:id="48" w:name="_Toc108709139"/>
+      <w:bookmarkStart w:id="46" w:name="_Toc108710251"/>
       <w:r>
         <w:rPr>
           <w:i w:val="0"/>
           <w:iCs/>
         </w:rPr>
+        <w:lastRenderedPageBreak/>
+        <w:t>Kiểm thử hệ thống (</w:t>
+      </w:r>
+      <w:r>
+        <w:rPr>
+          <w:i w:val="0"/>
+          <w:iCs/>
+        </w:rPr>
+        <w:t>System testing</w:t>
+      </w:r>
+      <w:r>
+        <w:rPr>
+          <w:i w:val="0"/>
+          <w:iCs/>
+        </w:rPr>
+        <w:t>)</w:t>
+      </w:r>
+      <w:bookmarkEnd w:id="46"/>
+    </w:p>
+    <w:p>
+      <w:pPr>
+        <w:pStyle w:val="Nomal-"/>
+        <w:tabs>
+          <w:tab w:val="clear" w:pos="717"/>
+        </w:tabs>
+        <w:ind w:left="426"/>
+      </w:pPr>
+      <w:r>
+        <w:t>Là thực hiện kiểm thử một hệ thống đã được tích hợp hoàn chỉnh để xác minh rằng nó đúng với yêu cầu của phần mềm.</w:t>
+      </w:r>
+    </w:p>
+    <w:p>
+      <w:pPr>
+        <w:pStyle w:val="Nomal-"/>
+        <w:tabs>
+          <w:tab w:val="clear" w:pos="717"/>
+        </w:tabs>
+        <w:ind w:left="426"/>
+      </w:pPr>
+      <w:r>
+        <w:t>Mục đích: Đánh giá sự tuân thủ của hệ thống với các yêu cầu được chỉ định.</w:t>
+      </w:r>
+    </w:p>
+    <w:p>
+      <w:pPr>
+        <w:pStyle w:val="Heading3"/>
+        <w:rPr>
+          <w:i w:val="0"/>
+          <w:iCs/>
+        </w:rPr>
+      </w:pPr>
+      <w:bookmarkStart w:id="47" w:name="_Toc108710252"/>
+      <w:r>
+        <w:rPr>
+          <w:i w:val="0"/>
+          <w:iCs/>
+        </w:rPr>
+        <w:t>Kiểm thử chấp nhận (</w:t>
+      </w:r>
+      <w:r>
+        <w:rPr>
+          <w:i w:val="0"/>
+          <w:iCs/>
+        </w:rPr>
+        <w:t>Acceptance testing</w:t>
+      </w:r>
+      <w:r>
+        <w:rPr>
+          <w:i w:val="0"/>
+          <w:iCs/>
+        </w:rPr>
+        <w:t>)</w:t>
+      </w:r>
+      <w:bookmarkEnd w:id="47"/>
+    </w:p>
+    <w:p>
+      <w:pPr>
+        <w:pStyle w:val="Nomal-"/>
+        <w:tabs>
+          <w:tab w:val="clear" w:pos="717"/>
+        </w:tabs>
+        <w:ind w:left="426"/>
+      </w:pPr>
+      <w:r>
+        <w:t>Sau khi kiểm tra hệ thống đã sửa tất cả hoặc hầu hết các lỗi, hệ thống sẽ được gửi đến người dùng hoặc khách hàng để kiểm tra chấp nhận</w:t>
+      </w:r>
+      <w:r>
+        <w:t>.</w:t>
+      </w:r>
+    </w:p>
+    <w:p>
+      <w:pPr>
+        <w:pStyle w:val="Nomal-"/>
+        <w:tabs>
+          <w:tab w:val="clear" w:pos="717"/>
+        </w:tabs>
+        <w:ind w:left="426"/>
+      </w:pPr>
+      <w:r>
+        <w:t>Mục đích: Đảm bảo phần mềm đáp ứng đúng yêu cầu của khách hàng. Sản phẩm nhận được sự chấp nhận từ khách hàng – người dùng cuối.</w:t>
+      </w:r>
+    </w:p>
+    <w:p>
+      <w:pPr>
+        <w:pStyle w:val="Nomal-"/>
+        <w:tabs>
+          <w:tab w:val="clear" w:pos="717"/>
+        </w:tabs>
+        <w:ind w:left="426"/>
+      </w:pPr>
+      <w:r>
+        <w:t>Được chia thành 2 mức: Alpha testing và Beta testing.</w:t>
+      </w:r>
+    </w:p>
+    <w:p>
+      <w:pPr>
+        <w:pStyle w:val="Heading2"/>
+      </w:pPr>
+      <w:bookmarkStart w:id="48" w:name="_Toc108710253"/>
+      <w:r>
+        <w:t>Test case</w:t>
+      </w:r>
+      <w:bookmarkEnd w:id="48"/>
+    </w:p>
+    <w:p>
+      <w:pPr>
+        <w:pStyle w:val="Heading3"/>
+        <w:tabs>
+          <w:tab w:val="clear" w:pos="720"/>
+        </w:tabs>
+        <w:ind w:left="1276"/>
+        <w:rPr>
+          <w:i w:val="0"/>
+          <w:iCs/>
+        </w:rPr>
+      </w:pPr>
+      <w:bookmarkStart w:id="49" w:name="_Toc108710254"/>
+      <w:r>
+        <w:rPr>
+          <w:i w:val="0"/>
+          <w:iCs/>
+        </w:rPr>
+        <w:t>Khái niệm</w:t>
+      </w:r>
+      <w:bookmarkEnd w:id="49"/>
+    </w:p>
+    <w:p>
+      <w:pPr>
+        <w:pStyle w:val="Nomal-"/>
+        <w:tabs>
+          <w:tab w:val="clear" w:pos="717"/>
+        </w:tabs>
+        <w:ind w:left="426"/>
+      </w:pPr>
+      <w:r>
+        <w:t>Test case là tập hợp các t</w:t>
+      </w:r>
+      <w:r>
+        <w:t>ình huống có thể xảy ra giúp tester xác định được một ứng dụng, hệ thống phần mềm hay một ứng dụng có hoạt động đúng hay không.</w:t>
+      </w:r>
+    </w:p>
+    <w:p>
+      <w:pPr>
+        <w:pStyle w:val="Nomal-"/>
+        <w:tabs>
+          <w:tab w:val="clear" w:pos="717"/>
+        </w:tabs>
+        <w:ind w:left="426"/>
+      </w:pPr>
+      <w:r>
+        <w:t>Một bộ test case thường bao gồm: Mã test case, tên test case, mục đích thực hiện test, dữ liệu đầu vào, các bước thực hiện và các kết quả mong đợi.</w:t>
+      </w:r>
+      <w:r>
+        <w:t xml:space="preserve"> </w:t>
+      </w:r>
+    </w:p>
+    <w:p>
+      <w:pPr>
+        <w:pStyle w:val="Heading3"/>
+        <w:tabs>
+          <w:tab w:val="clear" w:pos="720"/>
+        </w:tabs>
+        <w:ind w:left="1276"/>
+        <w:rPr>
+          <w:i w:val="0"/>
+          <w:iCs/>
+        </w:rPr>
+      </w:pPr>
+      <w:bookmarkStart w:id="50" w:name="_Toc108710255"/>
+      <w:r>
+        <w:rPr>
+          <w:i w:val="0"/>
+          <w:iCs/>
+        </w:rPr>
         <w:t>Kỹ thuật thiết kế Test case</w:t>
       </w:r>
-      <w:bookmarkEnd w:id="48"/>
+      <w:bookmarkEnd w:id="50"/>
     </w:p>
     <w:p>
       <w:pPr>
         <w:pStyle w:val="Heading5"/>
       </w:pPr>
       <w:r>
+        <w:t>Kiểm thử tĩnh (</w:t>
+      </w:r>
+      <w:r>
         <w:t>Static testing</w:t>
       </w:r>
+      <w:r>
+        <w:t>)</w:t>
+      </w:r>
     </w:p>
     <w:p>
       <w:pPr>
@@ -9187,7 +9697,13 @@
         <w:ind w:left="426"/>
       </w:pPr>
       <w:r>
-        <w:t>Các loại Static testing:</w:t>
+        <w:t xml:space="preserve">Các loại </w:t>
+      </w:r>
+      <w:r>
+        <w:t>kiểm thử tĩnh</w:t>
+      </w:r>
+      <w:r>
+        <w:t>:</w:t>
       </w:r>
     </w:p>
     <w:p>
@@ -9235,6 +9751,7 @@
         <w:ind w:left="709"/>
       </w:pPr>
       <w:r>
+        <w:lastRenderedPageBreak/>
         <w:t>Technical review</w:t>
       </w:r>
     </w:p>
@@ -9259,8 +9776,14 @@
         <w:pStyle w:val="Heading5"/>
       </w:pPr>
       <w:r>
+        <w:t>Kiểm thử động (</w:t>
+      </w:r>
+      <w:r>
         <w:t>Dynamic testing</w:t>
       </w:r>
+      <w:r>
+        <w:t>)</w:t>
+      </w:r>
     </w:p>
     <w:p>
       <w:pPr>
@@ -9292,7 +9815,13 @@
         <w:ind w:left="426"/>
       </w:pPr>
       <w:r>
-        <w:t xml:space="preserve">Các loại Dynamic testing: </w:t>
+        <w:t xml:space="preserve">Các loại </w:t>
+      </w:r>
+      <w:r>
+        <w:t>kiểm thử động</w:t>
+      </w:r>
+      <w:r>
+        <w:t xml:space="preserve">: </w:t>
       </w:r>
     </w:p>
     <w:p>
@@ -9316,7 +9845,6 @@
           <w:i/>
           <w:iCs/>
         </w:rPr>
-        <w:lastRenderedPageBreak/>
         <w:t>Kỹ thuật</w:t>
       </w:r>
       <w:r>
@@ -9400,21 +9928,7 @@
           <w:i/>
           <w:iCs/>
         </w:rPr>
-        <w:t xml:space="preserve">Kỹ thuật dựa trên kinh nghiệm (Experience – based </w:t>
-      </w:r>
-      <w:r>
-        <w:rPr>
-          <w:i/>
-          <w:iCs/>
-        </w:rPr>
-        <w:t>techniques</w:t>
-      </w:r>
-      <w:r>
-        <w:rPr>
-          <w:i/>
-          <w:iCs/>
-        </w:rPr>
-        <w:t>)</w:t>
+        <w:t>Kỹ thuật dựa trên kinh nghiệm (Experience – based techniques)</w:t>
       </w:r>
     </w:p>
     <w:p>
@@ -9471,14 +9985,7 @@
           <w:i/>
           <w:iCs/>
         </w:rPr>
-        <w:t>techniques</w:t>
-      </w:r>
-      <w:r>
-        <w:rPr>
-          <w:i/>
-          <w:iCs/>
-        </w:rPr>
-        <w:t>)</w:t>
+        <w:t>techniques)</w:t>
       </w:r>
     </w:p>
     <w:p>
@@ -9547,13 +10054,13 @@
       <w:pPr>
         <w:pStyle w:val="Heading1"/>
       </w:pPr>
-      <w:bookmarkStart w:id="49" w:name="_Toc108709140"/>
+      <w:bookmarkStart w:id="51" w:name="_Toc108710256"/>
       <w:bookmarkEnd w:id="21"/>
       <w:r>
         <w:lastRenderedPageBreak/>
         <w:t>LÝ THUYẾT</w:t>
       </w:r>
-      <w:bookmarkEnd w:id="49"/>
+      <w:bookmarkEnd w:id="51"/>
       <w:r>
         <w:t xml:space="preserve"> </w:t>
       </w:r>
@@ -9562,11 +10069,11 @@
       <w:pPr>
         <w:pStyle w:val="Heading2"/>
       </w:pPr>
-      <w:bookmarkStart w:id="50" w:name="_Toc108709141"/>
+      <w:bookmarkStart w:id="52" w:name="_Toc108710257"/>
       <w:r>
         <w:t>Mục 2.1</w:t>
       </w:r>
-      <w:bookmarkEnd w:id="50"/>
+      <w:bookmarkEnd w:id="52"/>
       <w:r>
         <w:t xml:space="preserve"> </w:t>
       </w:r>
@@ -9583,34 +10090,34 @@
       <w:pPr>
         <w:pStyle w:val="Heading3"/>
       </w:pPr>
-      <w:bookmarkStart w:id="51" w:name="_Toc108709142"/>
+      <w:bookmarkStart w:id="53" w:name="_Toc108710258"/>
       <w:r>
         <w:t>M</w:t>
       </w:r>
       <w:r>
         <w:t>ục 2.1.1</w:t>
       </w:r>
-      <w:bookmarkEnd w:id="51"/>
+      <w:bookmarkEnd w:id="53"/>
     </w:p>
     <w:p>
       <w:pPr>
         <w:pStyle w:val="Heading3"/>
       </w:pPr>
-      <w:bookmarkStart w:id="52" w:name="_Toc108709143"/>
+      <w:bookmarkStart w:id="54" w:name="_Toc108710259"/>
       <w:r>
         <w:t>Mục 2.1.2</w:t>
       </w:r>
-      <w:bookmarkEnd w:id="52"/>
+      <w:bookmarkEnd w:id="54"/>
     </w:p>
     <w:p>
       <w:pPr>
         <w:pStyle w:val="Heading2"/>
       </w:pPr>
-      <w:bookmarkStart w:id="53" w:name="_Toc108709144"/>
+      <w:bookmarkStart w:id="55" w:name="_Toc108710260"/>
       <w:r>
         <w:t>Mục 2.2</w:t>
       </w:r>
-      <w:bookmarkEnd w:id="53"/>
+      <w:bookmarkEnd w:id="55"/>
     </w:p>
     <w:p>
       <w:pPr>
@@ -9619,7 +10126,7 @@
       <w:r>
         <w:br w:type="page"/>
       </w:r>
-      <w:bookmarkStart w:id="54" w:name="_Toc108709145"/>
+      <w:bookmarkStart w:id="56" w:name="_Toc108710261"/>
       <w:r>
         <w:lastRenderedPageBreak/>
         <w:t xml:space="preserve">TRIỂN KHAI </w:t>
@@ -9627,17 +10134,17 @@
       <w:r>
         <w:t>…</w:t>
       </w:r>
-      <w:bookmarkEnd w:id="54"/>
+      <w:bookmarkEnd w:id="56"/>
     </w:p>
     <w:p>
       <w:pPr>
         <w:pStyle w:val="Heading2"/>
       </w:pPr>
-      <w:bookmarkStart w:id="55" w:name="_Toc108709146"/>
+      <w:bookmarkStart w:id="57" w:name="_Toc108710262"/>
       <w:r>
         <w:t>Mục 3.1</w:t>
       </w:r>
-      <w:bookmarkEnd w:id="55"/>
+      <w:bookmarkEnd w:id="57"/>
       <w:r>
         <w:t xml:space="preserve"> </w:t>
       </w:r>
@@ -9646,21 +10153,21 @@
       <w:pPr>
         <w:pStyle w:val="Heading3"/>
       </w:pPr>
-      <w:bookmarkStart w:id="56" w:name="_Toc108709147"/>
+      <w:bookmarkStart w:id="58" w:name="_Toc108710263"/>
       <w:r>
         <w:t>Mục 3.1.1</w:t>
       </w:r>
-      <w:bookmarkEnd w:id="56"/>
+      <w:bookmarkEnd w:id="58"/>
     </w:p>
     <w:p>
       <w:pPr>
         <w:pStyle w:val="Heading3"/>
       </w:pPr>
-      <w:bookmarkStart w:id="57" w:name="_Toc108709148"/>
+      <w:bookmarkStart w:id="59" w:name="_Toc108710264"/>
       <w:r>
         <w:t>Mục 3.1.2</w:t>
       </w:r>
-      <w:bookmarkEnd w:id="57"/>
+      <w:bookmarkEnd w:id="59"/>
       <w:r>
         <w:t xml:space="preserve"> </w:t>
       </w:r>
@@ -9669,11 +10176,11 @@
       <w:pPr>
         <w:pStyle w:val="Heading2"/>
       </w:pPr>
-      <w:bookmarkStart w:id="58" w:name="_Toc108709149"/>
+      <w:bookmarkStart w:id="60" w:name="_Toc108710265"/>
       <w:r>
         <w:t>Mục 3.2</w:t>
       </w:r>
-      <w:bookmarkEnd w:id="58"/>
+      <w:bookmarkEnd w:id="60"/>
       <w:r>
         <w:t xml:space="preserve"> </w:t>
       </w:r>
@@ -9702,12 +10209,12 @@
       <w:pPr>
         <w:pStyle w:val="Heading1"/>
       </w:pPr>
-      <w:bookmarkStart w:id="59" w:name="_Toc108709150"/>
+      <w:bookmarkStart w:id="61" w:name="_Toc108710266"/>
       <w:r>
         <w:lastRenderedPageBreak/>
         <w:t>KẾT QUẢ</w:t>
       </w:r>
-      <w:bookmarkEnd w:id="59"/>
+      <w:bookmarkEnd w:id="61"/>
       <w:r>
         <w:t xml:space="preserve"> </w:t>
       </w:r>
@@ -9716,140 +10223,26 @@
       <w:pPr>
         <w:pStyle w:val="Heading2"/>
       </w:pPr>
-      <w:bookmarkStart w:id="60" w:name="_Toc108709151"/>
+      <w:bookmarkStart w:id="62" w:name="_Toc108710267"/>
       <w:r>
         <w:t>M</w:t>
       </w:r>
       <w:r>
         <w:t>ục 4.1…</w:t>
       </w:r>
-      <w:bookmarkEnd w:id="60"/>
+      <w:bookmarkEnd w:id="62"/>
     </w:p>
     <w:p>
       <w:pPr>
         <w:pStyle w:val="Heading2"/>
       </w:pPr>
-      <w:bookmarkStart w:id="61" w:name="_Toc108709152"/>
+      <w:bookmarkStart w:id="63" w:name="_Toc108710268"/>
       <w:r>
         <w:t>Mục 4.2…</w:t>
       </w:r>
-      <w:bookmarkEnd w:id="61"/>
+      <w:bookmarkEnd w:id="63"/>
     </w:p>
     <w:p/>
-    <w:p>
-      <w:r>
-        <w:t xml:space="preserve">Kết quả </w:t>
-      </w:r>
-      <w:r>
-        <w:t xml:space="preserve">được xây dựng dựa trên </w:t>
-      </w:r>
-      <w:r>
-        <w:t xml:space="preserve">ngôn ngữ lập trình thể hiện như </w:t>
-      </w:r>
-      <w:r>
-        <w:t>(</w:t>
-      </w:r>
-      <w:r>
-        <w:fldChar w:fldCharType="begin"/>
-      </w:r>
-      <w:r>
-        <w:instrText xml:space="preserve"> REF _Ref53916001 \h </w:instrText>
-      </w:r>
-      <w:r>
-        <w:fldChar w:fldCharType="separate"/>
-      </w:r>
-      <w:r>
-        <w:t xml:space="preserve">Bảng </w:t>
-      </w:r>
-      <w:r>
-        <w:rPr>
-          <w:noProof/>
-        </w:rPr>
-        <w:t>4</w:t>
-      </w:r>
-      <w:r>
-        <w:t>.</w:t>
-      </w:r>
-      <w:r>
-        <w:rPr>
-          <w:noProof/>
-        </w:rPr>
-        <w:t>1</w:t>
-      </w:r>
-      <w:r>
-        <w:fldChar w:fldCharType="end"/>
-      </w:r>
-      <w:r>
-        <w:t>)</w:t>
-      </w:r>
-      <w:r>
-        <w:t>.</w:t>
-      </w:r>
-    </w:p>
-    <w:p>
-      <w:pPr>
-        <w:pStyle w:val="Caption"/>
-        <w:jc w:val="left"/>
-      </w:pPr>
-      <w:bookmarkStart w:id="62" w:name="_Ref53916001"/>
-      <w:bookmarkStart w:id="63" w:name="_Toc74235471"/>
-      <w:r>
-        <w:t xml:space="preserve">Bảng </w:t>
-      </w:r>
-      <w:r>
-        <w:fldChar w:fldCharType="begin"/>
-      </w:r>
-      <w:r>
-        <w:instrText xml:space="preserve"> STYLEREF 1 \s </w:instrText>
-      </w:r>
-      <w:r>
-        <w:fldChar w:fldCharType="separate"/>
-      </w:r>
-      <w:r>
-        <w:rPr>
-          <w:noProof/>
-        </w:rPr>
-        <w:t>4</w:t>
-      </w:r>
-      <w:r>
-        <w:rPr>
-          <w:noProof/>
-        </w:rPr>
-        <w:fldChar w:fldCharType="end"/>
-      </w:r>
-      <w:r>
-        <w:t>.</w:t>
-      </w:r>
-      <w:r>
-        <w:fldChar w:fldCharType="begin"/>
-      </w:r>
-      <w:r>
-        <w:instrText xml:space="preserve"> SEQ Bảng \* ARABIC \s 1 </w:instrText>
-      </w:r>
-      <w:r>
-        <w:fldChar w:fldCharType="separate"/>
-      </w:r>
-      <w:r>
-        <w:rPr>
-          <w:noProof/>
-        </w:rPr>
-        <w:t>1</w:t>
-      </w:r>
-      <w:r>
-        <w:rPr>
-          <w:noProof/>
-        </w:rPr>
-        <w:fldChar w:fldCharType="end"/>
-      </w:r>
-      <w:bookmarkEnd w:id="62"/>
-      <w:r>
-        <w:t xml:space="preserve"> Kiến trúc</w:t>
-      </w:r>
-      <w:bookmarkEnd w:id="63"/>
-      <w:r>
-        <w:t xml:space="preserve"> </w:t>
-      </w:r>
-    </w:p>
     <w:p>
       <w:pPr>
         <w:ind w:firstLine="0"/>
@@ -9871,7 +10264,7 @@
           <w:numId w:val="0"/>
         </w:numPr>
       </w:pPr>
-      <w:bookmarkStart w:id="65" w:name="_Toc108709153"/>
+      <w:bookmarkStart w:id="65" w:name="_Toc108710269"/>
       <w:r>
         <w:lastRenderedPageBreak/>
         <w:t>KẾT LUẬN VÀ HƯỚNG PHÁT TRIỂN</w:t>
@@ -9915,7 +10308,7 @@
           <w:numId w:val="0"/>
         </w:numPr>
       </w:pPr>
-      <w:bookmarkStart w:id="68" w:name="_Toc108709154"/>
+      <w:bookmarkStart w:id="68" w:name="_Toc108710270"/>
       <w:r>
         <w:lastRenderedPageBreak/>
         <w:t>TÀI LIỆU THAM KHẢO</w:t>
@@ -10012,7 +10405,7 @@
           <w:numId w:val="0"/>
         </w:numPr>
       </w:pPr>
-      <w:bookmarkStart w:id="69" w:name="_Toc108709155"/>
+      <w:bookmarkStart w:id="69" w:name="_Toc108710271"/>
       <w:r>
         <w:lastRenderedPageBreak/>
         <w:t>PHỤ LỤC</w:t>

</xml_diff>